<commit_message>
Implantation logique pour PDF & eMail
</commit_message>
<xml_diff>
--- a/Trace_2023_10_04.docx
+++ b/Trace_2023_10_04.docx
@@ -3968,37 +3968,872 @@
           <w:szCs w:val="16"/>
           <w:lang w:val="fr-CA"/>
         </w:rPr>
+        <w:t>)’</w:t>
+      </w:r>
+    </w:p>
+    <w:p>
+      <w:pPr>
+        <w:tabs>
+          <w:tab w:val="left" w:pos="567"/>
+          <w:tab w:val="left" w:pos="1134"/>
+          <w:tab w:val="left" w:pos="1701"/>
+          <w:tab w:val="left" w:pos="2268"/>
+        </w:tabs>
+        <w:spacing w:before="60" w:after="60"/>
+        <w:ind w:left="567"/>
+        <w:rPr>
+          <w:rFonts w:cs="Arial"/>
+          <w:sz w:val="16"/>
+          <w:szCs w:val="16"/>
+          <w:lang w:val="fr-CA"/>
+        </w:rPr>
+      </w:pPr>
+    </w:p>
+    <w:p>
+      <w:pPr>
+        <w:tabs>
+          <w:tab w:val="left" w:pos="567"/>
+          <w:tab w:val="left" w:pos="1134"/>
+          <w:tab w:val="left" w:pos="1701"/>
+          <w:tab w:val="left" w:pos="2268"/>
+        </w:tabs>
+        <w:spacing w:before="60" w:after="60"/>
+        <w:ind w:left="567"/>
+        <w:rPr>
+          <w:rFonts w:cs="Arial"/>
+          <w:sz w:val="16"/>
+          <w:szCs w:val="16"/>
+          <w:lang w:val="fr-CA"/>
+        </w:rPr>
+      </w:pPr>
+      <w:proofErr w:type="spellStart"/>
+      <w:r>
+        <w:rPr>
+          <w:rFonts w:cs="Arial"/>
+          <w:sz w:val="16"/>
+          <w:szCs w:val="16"/>
+          <w:lang w:val="fr-CA"/>
+        </w:rPr>
+        <w:t>Now</w:t>
+      </w:r>
+      <w:proofErr w:type="spellEnd"/>
+      <w:r>
+        <w:rPr>
+          <w:rFonts w:cs="Arial"/>
+          <w:sz w:val="16"/>
+          <w:szCs w:val="16"/>
+          <w:lang w:val="fr-CA"/>
+        </w:rPr>
+        <w:t xml:space="preserve"> </w:t>
+      </w:r>
+      <w:proofErr w:type="spellStart"/>
+      <w:r>
+        <w:rPr>
+          <w:rFonts w:cs="Arial"/>
+          <w:sz w:val="16"/>
+          <w:szCs w:val="16"/>
+          <w:lang w:val="fr-CA"/>
+        </w:rPr>
+        <w:t>entering</w:t>
+      </w:r>
+      <w:proofErr w:type="spellEnd"/>
+      <w:r>
+        <w:rPr>
+          <w:rFonts w:cs="Arial"/>
+          <w:sz w:val="16"/>
+          <w:szCs w:val="16"/>
+          <w:lang w:val="fr-CA"/>
+        </w:rPr>
+        <w:t xml:space="preserve"> - [</w:t>
+      </w:r>
+      <w:proofErr w:type="spellStart"/>
+      <w:r>
+        <w:rPr>
+          <w:rFonts w:cs="Arial"/>
+          <w:sz w:val="16"/>
+          <w:szCs w:val="16"/>
+          <w:lang w:val="fr-CA"/>
+        </w:rPr>
+        <w:t>shInvoice</w:t>
+      </w:r>
+      <w:proofErr w:type="spellEnd"/>
+      <w:r>
+        <w:rPr>
+          <w:rFonts w:cs="Arial"/>
+          <w:sz w:val="16"/>
+          <w:szCs w:val="16"/>
+          <w:lang w:val="fr-CA"/>
+        </w:rPr>
+        <w:t xml:space="preserve">] - </w:t>
+      </w:r>
+      <w:proofErr w:type="spellStart"/>
+      <w:r>
+        <w:rPr>
+          <w:rFonts w:cs="Arial"/>
+          <w:sz w:val="16"/>
+          <w:szCs w:val="16"/>
+          <w:lang w:val="fr-CA"/>
+        </w:rPr>
+        <w:t>Private</w:t>
+      </w:r>
+      <w:proofErr w:type="spellEnd"/>
+      <w:r>
+        <w:rPr>
+          <w:rFonts w:cs="Arial"/>
+          <w:sz w:val="16"/>
+          <w:szCs w:val="16"/>
+          <w:lang w:val="fr-CA"/>
+        </w:rPr>
+        <w:t xml:space="preserve"> </w:t>
+      </w:r>
+      <w:proofErr w:type="spellStart"/>
+      <w:r>
+        <w:rPr>
+          <w:rFonts w:cs="Arial"/>
+          <w:sz w:val="16"/>
+          <w:szCs w:val="16"/>
+          <w:lang w:val="fr-CA"/>
+        </w:rPr>
+        <w:t>Sub</w:t>
+      </w:r>
+      <w:proofErr w:type="spellEnd"/>
+      <w:r>
+        <w:rPr>
+          <w:rFonts w:cs="Arial"/>
+          <w:sz w:val="16"/>
+          <w:szCs w:val="16"/>
+          <w:lang w:val="fr-CA"/>
+        </w:rPr>
+        <w:t xml:space="preserve"> </w:t>
+      </w:r>
+      <w:proofErr w:type="spellStart"/>
+      <w:r>
+        <w:rPr>
+          <w:rFonts w:cs="Arial"/>
+          <w:sz w:val="16"/>
+          <w:szCs w:val="16"/>
+          <w:lang w:val="fr-CA"/>
+        </w:rPr>
+        <w:t>Worksheet_</w:t>
+      </w:r>
+      <w:proofErr w:type="gramStart"/>
+      <w:r>
+        <w:rPr>
+          <w:rFonts w:cs="Arial"/>
+          <w:sz w:val="16"/>
+          <w:szCs w:val="16"/>
+          <w:lang w:val="fr-CA"/>
+        </w:rPr>
+        <w:t>Change</w:t>
+      </w:r>
+      <w:proofErr w:type="spellEnd"/>
+      <w:r>
+        <w:rPr>
+          <w:rFonts w:cs="Arial"/>
+          <w:sz w:val="16"/>
+          <w:szCs w:val="16"/>
+          <w:lang w:val="fr-CA"/>
+        </w:rPr>
+        <w:t>(</w:t>
+      </w:r>
+      <w:proofErr w:type="spellStart"/>
+      <w:proofErr w:type="gramEnd"/>
+      <w:r>
+        <w:rPr>
+          <w:rFonts w:cs="Arial"/>
+          <w:sz w:val="16"/>
+          <w:szCs w:val="16"/>
+          <w:lang w:val="fr-CA"/>
+        </w:rPr>
+        <w:t>ByVal</w:t>
+      </w:r>
+      <w:proofErr w:type="spellEnd"/>
+      <w:r>
+        <w:rPr>
+          <w:rFonts w:cs="Arial"/>
+          <w:sz w:val="16"/>
+          <w:szCs w:val="16"/>
+          <w:lang w:val="fr-CA"/>
+        </w:rPr>
+        <w:t xml:space="preserve"> Target As Range) @ 08:33:00</w:t>
+      </w:r>
+    </w:p>
+    <w:p>
+      <w:pPr>
+        <w:tabs>
+          <w:tab w:val="left" w:pos="567"/>
+          <w:tab w:val="left" w:pos="1134"/>
+          <w:tab w:val="left" w:pos="1701"/>
+          <w:tab w:val="left" w:pos="2268"/>
+        </w:tabs>
+        <w:spacing w:before="60" w:after="60"/>
+        <w:ind w:left="567"/>
+        <w:rPr>
+          <w:rFonts w:cs="Arial"/>
+          <w:sz w:val="16"/>
+          <w:szCs w:val="16"/>
+          <w:lang w:val="fr-CA"/>
+        </w:rPr>
+      </w:pPr>
+      <w:r>
+        <w:rPr>
+          <w:rFonts w:cs="Arial"/>
+          <w:sz w:val="16"/>
+          <w:szCs w:val="16"/>
+          <w:lang w:val="fr-CA"/>
+        </w:rPr>
+        <w:t xml:space="preserve">    </w:t>
+      </w:r>
+      <w:proofErr w:type="spellStart"/>
+      <w:r>
+        <w:rPr>
+          <w:rFonts w:cs="Arial"/>
+          <w:sz w:val="16"/>
+          <w:szCs w:val="16"/>
+          <w:lang w:val="fr-CA"/>
+        </w:rPr>
+        <w:t>Target.Address</w:t>
+      </w:r>
+      <w:proofErr w:type="spellEnd"/>
+      <w:r>
+        <w:rPr>
+          <w:rFonts w:cs="Arial"/>
+          <w:sz w:val="16"/>
+          <w:szCs w:val="16"/>
+          <w:lang w:val="fr-CA"/>
+        </w:rPr>
+        <w:t xml:space="preserve"> = $A$27   </w:t>
+      </w:r>
+      <w:proofErr w:type="spellStart"/>
+      <w:r>
+        <w:rPr>
+          <w:rFonts w:cs="Arial"/>
+          <w:sz w:val="16"/>
+          <w:szCs w:val="16"/>
+          <w:lang w:val="fr-CA"/>
+        </w:rPr>
+        <w:t>Target.CountLarge</w:t>
+      </w:r>
+      <w:proofErr w:type="spellEnd"/>
+      <w:r>
+        <w:rPr>
+          <w:rFonts w:cs="Arial"/>
+          <w:sz w:val="16"/>
+          <w:szCs w:val="16"/>
+          <w:lang w:val="fr-CA"/>
+        </w:rPr>
+        <w:t xml:space="preserve"> = 1</w:t>
+      </w:r>
+      <w:r>
+        <w:rPr>
+          <w:rFonts w:cs="Arial"/>
+          <w:sz w:val="16"/>
+          <w:szCs w:val="16"/>
+          <w:lang w:val="fr-CA"/>
+        </w:rPr>
+        <w:t xml:space="preserve"> (</w:t>
+      </w:r>
+      <w:r>
+        <w:rPr>
+          <w:rFonts w:cs="Arial"/>
+          <w:sz w:val="16"/>
+          <w:szCs w:val="16"/>
+          <w:highlight w:val="yellow"/>
+          <w:lang w:val="fr-CA"/>
+        </w:rPr>
+        <w:t xml:space="preserve">Assignation du texte ‘Brand New </w:t>
+      </w:r>
+      <w:proofErr w:type="spellStart"/>
+      <w:r>
+        <w:rPr>
+          <w:rFonts w:cs="Arial"/>
+          <w:sz w:val="16"/>
+          <w:szCs w:val="16"/>
+          <w:highlight w:val="yellow"/>
+          <w:lang w:val="fr-CA"/>
+        </w:rPr>
+        <w:t>Invoice</w:t>
+      </w:r>
+      <w:proofErr w:type="spellEnd"/>
+      <w:r>
+        <w:rPr>
+          <w:rFonts w:cs="Arial"/>
+          <w:sz w:val="16"/>
+          <w:szCs w:val="16"/>
+          <w:highlight w:val="yellow"/>
+          <w:lang w:val="fr-CA"/>
+        </w:rPr>
+        <w:t>’</w:t>
+      </w:r>
+      <w:r>
+        <w:rPr>
+          <w:rFonts w:cs="Arial"/>
+          <w:sz w:val="16"/>
+          <w:szCs w:val="16"/>
+          <w:highlight w:val="yellow"/>
+          <w:lang w:val="fr-CA"/>
+        </w:rPr>
+        <w:t xml:space="preserve"> à la cellule A27</w:t>
+      </w:r>
+      <w:r>
+        <w:rPr>
+          <w:rFonts w:cs="Arial"/>
+          <w:sz w:val="16"/>
+          <w:szCs w:val="16"/>
+          <w:lang w:val="fr-CA"/>
+        </w:rPr>
         <w:t>)</w:t>
       </w:r>
-      <w:r>
-        <w:rPr>
-          <w:rFonts w:cs="Arial"/>
-          <w:b/>
-          <w:bCs/>
-          <w:sz w:val="16"/>
-          <w:szCs w:val="16"/>
-          <w:lang w:val="fr-CA"/>
-        </w:rPr>
-        <w:t>’</w:t>
-      </w:r>
-    </w:p>
-    <w:p>
-      <w:pPr>
-        <w:tabs>
-          <w:tab w:val="left" w:pos="567"/>
-          <w:tab w:val="left" w:pos="1134"/>
-          <w:tab w:val="left" w:pos="1701"/>
-          <w:tab w:val="left" w:pos="2268"/>
-        </w:tabs>
-        <w:spacing w:before="60" w:after="60"/>
-        <w:ind w:left="567"/>
-        <w:rPr>
-          <w:rFonts w:cs="Arial"/>
-          <w:sz w:val="16"/>
-          <w:szCs w:val="16"/>
-          <w:lang w:val="fr-CA"/>
-        </w:rPr>
-      </w:pPr>
+    </w:p>
+    <w:p>
+      <w:pPr>
+        <w:tabs>
+          <w:tab w:val="left" w:pos="567"/>
+          <w:tab w:val="left" w:pos="1134"/>
+          <w:tab w:val="left" w:pos="1701"/>
+          <w:tab w:val="left" w:pos="2268"/>
+        </w:tabs>
+        <w:spacing w:before="60" w:after="60"/>
+        <w:ind w:left="567"/>
+        <w:rPr>
+          <w:rFonts w:cs="Arial"/>
+          <w:sz w:val="16"/>
+          <w:szCs w:val="16"/>
+          <w:lang w:val="fr-CA"/>
+        </w:rPr>
+      </w:pPr>
+      <w:r>
+        <w:rPr>
+          <w:rFonts w:cs="Arial"/>
+          <w:sz w:val="16"/>
+          <w:szCs w:val="16"/>
+          <w:lang w:val="fr-CA"/>
+        </w:rPr>
+        <w:t xml:space="preserve">              TEST_01 - Not </w:t>
+      </w:r>
+      <w:proofErr w:type="spellStart"/>
+      <w:proofErr w:type="gramStart"/>
+      <w:r>
+        <w:rPr>
+          <w:rFonts w:cs="Arial"/>
+          <w:sz w:val="16"/>
+          <w:szCs w:val="16"/>
+          <w:lang w:val="fr-CA"/>
+        </w:rPr>
+        <w:t>Intersect</w:t>
+      </w:r>
+      <w:proofErr w:type="spellEnd"/>
+      <w:r>
+        <w:rPr>
+          <w:rFonts w:cs="Arial"/>
+          <w:sz w:val="16"/>
+          <w:szCs w:val="16"/>
+          <w:lang w:val="fr-CA"/>
+        </w:rPr>
+        <w:t>(</w:t>
+      </w:r>
+      <w:proofErr w:type="gramEnd"/>
+      <w:r>
+        <w:rPr>
+          <w:rFonts w:cs="Arial"/>
+          <w:sz w:val="16"/>
+          <w:szCs w:val="16"/>
+          <w:lang w:val="fr-CA"/>
+        </w:rPr>
+        <w:t xml:space="preserve">Target, Range('E4')) Is Nothing And Range('E4').Value &lt;&gt; </w:t>
+      </w:r>
+      <w:proofErr w:type="spellStart"/>
+      <w:r>
+        <w:rPr>
+          <w:rFonts w:cs="Arial"/>
+          <w:sz w:val="16"/>
+          <w:szCs w:val="16"/>
+          <w:lang w:val="fr-CA"/>
+        </w:rPr>
+        <w:t>Empty</w:t>
+      </w:r>
+      <w:proofErr w:type="spellEnd"/>
+      <w:r>
+        <w:rPr>
+          <w:rFonts w:cs="Arial"/>
+          <w:sz w:val="16"/>
+          <w:szCs w:val="16"/>
+          <w:lang w:val="fr-CA"/>
+        </w:rPr>
+        <w:t xml:space="preserve"> = </w:t>
+      </w:r>
+    </w:p>
+    <w:p>
+      <w:pPr>
+        <w:tabs>
+          <w:tab w:val="left" w:pos="567"/>
+          <w:tab w:val="left" w:pos="1134"/>
+          <w:tab w:val="left" w:pos="1701"/>
+          <w:tab w:val="left" w:pos="2268"/>
+        </w:tabs>
+        <w:spacing w:before="60" w:after="60"/>
+        <w:ind w:left="567"/>
+        <w:rPr>
+          <w:rFonts w:cs="Arial"/>
+          <w:sz w:val="16"/>
+          <w:szCs w:val="16"/>
+          <w:lang w:val="fr-CA"/>
+        </w:rPr>
+      </w:pPr>
+      <w:r>
+        <w:rPr>
+          <w:rFonts w:cs="Arial"/>
+          <w:sz w:val="16"/>
+          <w:szCs w:val="16"/>
+          <w:lang w:val="fr-CA"/>
+        </w:rPr>
+        <w:t xml:space="preserve">                   Faux</w:t>
+      </w:r>
+    </w:p>
+    <w:p>
+      <w:pPr>
+        <w:tabs>
+          <w:tab w:val="left" w:pos="567"/>
+          <w:tab w:val="left" w:pos="1134"/>
+          <w:tab w:val="left" w:pos="1701"/>
+          <w:tab w:val="left" w:pos="2268"/>
+        </w:tabs>
+        <w:spacing w:before="60" w:after="60"/>
+        <w:ind w:left="567"/>
+        <w:rPr>
+          <w:rFonts w:cs="Arial"/>
+          <w:sz w:val="16"/>
+          <w:szCs w:val="16"/>
+          <w:lang w:val="fr-CA"/>
+        </w:rPr>
+      </w:pPr>
+      <w:r>
+        <w:rPr>
+          <w:rFonts w:cs="Arial"/>
+          <w:sz w:val="16"/>
+          <w:szCs w:val="16"/>
+          <w:lang w:val="fr-CA"/>
+        </w:rPr>
+        <w:t xml:space="preserve">              TEST_02 - Not </w:t>
+      </w:r>
+      <w:proofErr w:type="spellStart"/>
+      <w:proofErr w:type="gramStart"/>
+      <w:r>
+        <w:rPr>
+          <w:rFonts w:cs="Arial"/>
+          <w:sz w:val="16"/>
+          <w:szCs w:val="16"/>
+          <w:lang w:val="fr-CA"/>
+        </w:rPr>
+        <w:t>Intersect</w:t>
+      </w:r>
+      <w:proofErr w:type="spellEnd"/>
+      <w:r>
+        <w:rPr>
+          <w:rFonts w:cs="Arial"/>
+          <w:sz w:val="16"/>
+          <w:szCs w:val="16"/>
+          <w:lang w:val="fr-CA"/>
+        </w:rPr>
+        <w:t>(</w:t>
+      </w:r>
+      <w:proofErr w:type="gramEnd"/>
+      <w:r>
+        <w:rPr>
+          <w:rFonts w:cs="Arial"/>
+          <w:sz w:val="16"/>
+          <w:szCs w:val="16"/>
+          <w:lang w:val="fr-CA"/>
+        </w:rPr>
+        <w:t xml:space="preserve">Target, Range('J4:K4')) Is Nothing = </w:t>
+      </w:r>
+    </w:p>
+    <w:p>
+      <w:pPr>
+        <w:tabs>
+          <w:tab w:val="left" w:pos="567"/>
+          <w:tab w:val="left" w:pos="1134"/>
+          <w:tab w:val="left" w:pos="1701"/>
+          <w:tab w:val="left" w:pos="2268"/>
+        </w:tabs>
+        <w:spacing w:before="60" w:after="60"/>
+        <w:ind w:left="567"/>
+        <w:rPr>
+          <w:rFonts w:cs="Arial"/>
+          <w:sz w:val="16"/>
+          <w:szCs w:val="16"/>
+          <w:lang w:val="fr-CA"/>
+        </w:rPr>
+      </w:pPr>
+      <w:r>
+        <w:rPr>
+          <w:rFonts w:cs="Arial"/>
+          <w:sz w:val="16"/>
+          <w:szCs w:val="16"/>
+          <w:lang w:val="fr-CA"/>
+        </w:rPr>
+        <w:t xml:space="preserve">                   Faux</w:t>
+      </w:r>
+    </w:p>
+    <w:p>
+      <w:pPr>
+        <w:tabs>
+          <w:tab w:val="left" w:pos="567"/>
+          <w:tab w:val="left" w:pos="1134"/>
+          <w:tab w:val="left" w:pos="1701"/>
+          <w:tab w:val="left" w:pos="2268"/>
+        </w:tabs>
+        <w:spacing w:before="60" w:after="60"/>
+        <w:ind w:left="567"/>
+        <w:rPr>
+          <w:rFonts w:cs="Arial"/>
+          <w:sz w:val="16"/>
+          <w:szCs w:val="16"/>
+          <w:lang w:val="fr-CA"/>
+        </w:rPr>
+      </w:pPr>
+      <w:r>
+        <w:rPr>
+          <w:rFonts w:cs="Arial"/>
+          <w:sz w:val="16"/>
+          <w:szCs w:val="16"/>
+          <w:lang w:val="fr-CA"/>
+        </w:rPr>
+        <w:t xml:space="preserve">              TEST_04 - Not </w:t>
+      </w:r>
+      <w:proofErr w:type="spellStart"/>
+      <w:proofErr w:type="gramStart"/>
+      <w:r>
+        <w:rPr>
+          <w:rFonts w:cs="Arial"/>
+          <w:sz w:val="16"/>
+          <w:szCs w:val="16"/>
+          <w:lang w:val="fr-CA"/>
+        </w:rPr>
+        <w:t>Intersect</w:t>
+      </w:r>
+      <w:proofErr w:type="spellEnd"/>
+      <w:r>
+        <w:rPr>
+          <w:rFonts w:cs="Arial"/>
+          <w:sz w:val="16"/>
+          <w:szCs w:val="16"/>
+          <w:lang w:val="fr-CA"/>
+        </w:rPr>
+        <w:t>(</w:t>
+      </w:r>
+      <w:proofErr w:type="gramEnd"/>
+      <w:r>
+        <w:rPr>
+          <w:rFonts w:cs="Arial"/>
+          <w:sz w:val="16"/>
+          <w:szCs w:val="16"/>
+          <w:lang w:val="fr-CA"/>
+        </w:rPr>
+        <w:t xml:space="preserve">Target, Range('N5')) Is Nothing And Range('B24').Value = False And Range('B25').Value = False = </w:t>
+      </w:r>
+    </w:p>
+    <w:p>
+      <w:pPr>
+        <w:tabs>
+          <w:tab w:val="left" w:pos="567"/>
+          <w:tab w:val="left" w:pos="1134"/>
+          <w:tab w:val="left" w:pos="1701"/>
+          <w:tab w:val="left" w:pos="2268"/>
+        </w:tabs>
+        <w:spacing w:before="60" w:after="60"/>
+        <w:ind w:left="567"/>
+        <w:rPr>
+          <w:rFonts w:cs="Arial"/>
+          <w:sz w:val="16"/>
+          <w:szCs w:val="16"/>
+          <w:lang w:val="fr-CA"/>
+        </w:rPr>
+      </w:pPr>
+      <w:r>
+        <w:rPr>
+          <w:rFonts w:cs="Arial"/>
+          <w:sz w:val="16"/>
+          <w:szCs w:val="16"/>
+          <w:lang w:val="fr-CA"/>
+        </w:rPr>
+        <w:t xml:space="preserve">                   Faux</w:t>
+      </w:r>
+    </w:p>
+    <w:p>
+      <w:pPr>
+        <w:tabs>
+          <w:tab w:val="left" w:pos="567"/>
+          <w:tab w:val="left" w:pos="1134"/>
+          <w:tab w:val="left" w:pos="1701"/>
+          <w:tab w:val="left" w:pos="2268"/>
+        </w:tabs>
+        <w:spacing w:before="60" w:after="60"/>
+        <w:ind w:left="567"/>
+        <w:rPr>
+          <w:rFonts w:cs="Arial"/>
+          <w:sz w:val="16"/>
+          <w:szCs w:val="16"/>
+          <w:lang w:val="fr-CA"/>
+        </w:rPr>
+      </w:pPr>
+      <w:r>
+        <w:rPr>
+          <w:rFonts w:cs="Arial"/>
+          <w:sz w:val="16"/>
+          <w:szCs w:val="16"/>
+          <w:lang w:val="fr-CA"/>
+        </w:rPr>
+        <w:t xml:space="preserve">              TEST_05 - Not </w:t>
+      </w:r>
+      <w:proofErr w:type="spellStart"/>
+      <w:proofErr w:type="gramStart"/>
+      <w:r>
+        <w:rPr>
+          <w:rFonts w:cs="Arial"/>
+          <w:sz w:val="16"/>
+          <w:szCs w:val="16"/>
+          <w:lang w:val="fr-CA"/>
+        </w:rPr>
+        <w:t>Intersect</w:t>
+      </w:r>
+      <w:proofErr w:type="spellEnd"/>
+      <w:r>
+        <w:rPr>
+          <w:rFonts w:cs="Arial"/>
+          <w:sz w:val="16"/>
+          <w:szCs w:val="16"/>
+          <w:lang w:val="fr-CA"/>
+        </w:rPr>
+        <w:t>(</w:t>
+      </w:r>
+      <w:proofErr w:type="gramEnd"/>
+      <w:r>
+        <w:rPr>
+          <w:rFonts w:cs="Arial"/>
+          <w:sz w:val="16"/>
+          <w:szCs w:val="16"/>
+          <w:lang w:val="fr-CA"/>
+        </w:rPr>
+        <w:t xml:space="preserve">Target, Range('L10:L46')) Is Nothing And Range('B24').Value = False And Range('B25').Value = False = </w:t>
+      </w:r>
+    </w:p>
+    <w:p>
+      <w:pPr>
+        <w:tabs>
+          <w:tab w:val="left" w:pos="567"/>
+          <w:tab w:val="left" w:pos="1134"/>
+          <w:tab w:val="left" w:pos="1701"/>
+          <w:tab w:val="left" w:pos="2268"/>
+        </w:tabs>
+        <w:spacing w:before="60" w:after="60"/>
+        <w:ind w:left="567"/>
+        <w:rPr>
+          <w:rFonts w:cs="Arial"/>
+          <w:sz w:val="16"/>
+          <w:szCs w:val="16"/>
+          <w:lang w:val="fr-CA"/>
+        </w:rPr>
+      </w:pPr>
+      <w:r>
+        <w:rPr>
+          <w:rFonts w:cs="Arial"/>
+          <w:sz w:val="16"/>
+          <w:szCs w:val="16"/>
+          <w:lang w:val="fr-CA"/>
+        </w:rPr>
+        <w:t xml:space="preserve">                   Faux</w:t>
+      </w:r>
+    </w:p>
+    <w:p>
+      <w:pPr>
+        <w:tabs>
+          <w:tab w:val="left" w:pos="567"/>
+          <w:tab w:val="left" w:pos="1134"/>
+          <w:tab w:val="left" w:pos="1701"/>
+          <w:tab w:val="left" w:pos="2268"/>
+        </w:tabs>
+        <w:spacing w:before="60" w:after="60"/>
+        <w:ind w:left="567"/>
+        <w:rPr>
+          <w:rFonts w:cs="Arial"/>
+          <w:sz w:val="16"/>
+          <w:szCs w:val="16"/>
+          <w:lang w:val="fr-CA"/>
+        </w:rPr>
+      </w:pPr>
+      <w:r>
+        <w:rPr>
+          <w:rFonts w:cs="Arial"/>
+          <w:sz w:val="16"/>
+          <w:szCs w:val="16"/>
+          <w:lang w:val="fr-CA"/>
+        </w:rPr>
+        <w:t xml:space="preserve">              TEST_06 - Not </w:t>
+      </w:r>
+      <w:proofErr w:type="spellStart"/>
+      <w:proofErr w:type="gramStart"/>
+      <w:r>
+        <w:rPr>
+          <w:rFonts w:cs="Arial"/>
+          <w:sz w:val="16"/>
+          <w:szCs w:val="16"/>
+          <w:lang w:val="fr-CA"/>
+        </w:rPr>
+        <w:t>Intersect</w:t>
+      </w:r>
+      <w:proofErr w:type="spellEnd"/>
+      <w:r>
+        <w:rPr>
+          <w:rFonts w:cs="Arial"/>
+          <w:sz w:val="16"/>
+          <w:szCs w:val="16"/>
+          <w:lang w:val="fr-CA"/>
+        </w:rPr>
+        <w:t>(</w:t>
+      </w:r>
+      <w:proofErr w:type="gramEnd"/>
+      <w:r>
+        <w:rPr>
+          <w:rFonts w:cs="Arial"/>
+          <w:sz w:val="16"/>
+          <w:szCs w:val="16"/>
+          <w:lang w:val="fr-CA"/>
+        </w:rPr>
+        <w:t xml:space="preserve">Target, Range('R2')) Is Nothing And Range('R2').Value &lt;&gt; </w:t>
+      </w:r>
+      <w:proofErr w:type="spellStart"/>
+      <w:r>
+        <w:rPr>
+          <w:rFonts w:cs="Arial"/>
+          <w:sz w:val="16"/>
+          <w:szCs w:val="16"/>
+          <w:lang w:val="fr-CA"/>
+        </w:rPr>
+        <w:t>Empty</w:t>
+      </w:r>
+      <w:proofErr w:type="spellEnd"/>
+      <w:r>
+        <w:rPr>
+          <w:rFonts w:cs="Arial"/>
+          <w:sz w:val="16"/>
+          <w:szCs w:val="16"/>
+          <w:lang w:val="fr-CA"/>
+        </w:rPr>
+        <w:t xml:space="preserve"> = </w:t>
+      </w:r>
+    </w:p>
+    <w:p>
+      <w:pPr>
+        <w:tabs>
+          <w:tab w:val="left" w:pos="567"/>
+          <w:tab w:val="left" w:pos="1134"/>
+          <w:tab w:val="left" w:pos="1701"/>
+          <w:tab w:val="left" w:pos="2268"/>
+        </w:tabs>
+        <w:spacing w:before="60" w:after="60"/>
+        <w:ind w:left="567"/>
+        <w:rPr>
+          <w:rFonts w:cs="Arial"/>
+          <w:sz w:val="16"/>
+          <w:szCs w:val="16"/>
+          <w:lang w:val="fr-CA"/>
+        </w:rPr>
+      </w:pPr>
+      <w:r>
+        <w:rPr>
+          <w:rFonts w:cs="Arial"/>
+          <w:sz w:val="16"/>
+          <w:szCs w:val="16"/>
+          <w:lang w:val="fr-CA"/>
+        </w:rPr>
+        <w:t xml:space="preserve">                   Faux</w:t>
+      </w:r>
+    </w:p>
+    <w:p>
+      <w:pPr>
+        <w:tabs>
+          <w:tab w:val="left" w:pos="567"/>
+          <w:tab w:val="left" w:pos="1134"/>
+          <w:tab w:val="left" w:pos="1701"/>
+          <w:tab w:val="left" w:pos="2268"/>
+        </w:tabs>
+        <w:spacing w:before="60" w:after="60"/>
+        <w:ind w:left="567"/>
+        <w:rPr>
+          <w:rFonts w:cs="Arial"/>
+          <w:sz w:val="16"/>
+          <w:szCs w:val="16"/>
+          <w:lang w:val="fr-CA"/>
+        </w:rPr>
+      </w:pPr>
+      <w:r>
+        <w:rPr>
+          <w:rFonts w:cs="Arial"/>
+          <w:sz w:val="16"/>
+          <w:szCs w:val="16"/>
+          <w:lang w:val="fr-CA"/>
+        </w:rPr>
+        <w:t xml:space="preserve">              TEST_07 - Not </w:t>
+      </w:r>
+      <w:proofErr w:type="spellStart"/>
+      <w:proofErr w:type="gramStart"/>
+      <w:r>
+        <w:rPr>
+          <w:rFonts w:cs="Arial"/>
+          <w:sz w:val="16"/>
+          <w:szCs w:val="16"/>
+          <w:lang w:val="fr-CA"/>
+        </w:rPr>
+        <w:t>Intersect</w:t>
+      </w:r>
+      <w:proofErr w:type="spellEnd"/>
+      <w:r>
+        <w:rPr>
+          <w:rFonts w:cs="Arial"/>
+          <w:sz w:val="16"/>
+          <w:szCs w:val="16"/>
+          <w:lang w:val="fr-CA"/>
+        </w:rPr>
+        <w:t>(</w:t>
+      </w:r>
+      <w:proofErr w:type="gramEnd"/>
+      <w:r>
+        <w:rPr>
+          <w:rFonts w:cs="Arial"/>
+          <w:sz w:val="16"/>
+          <w:szCs w:val="16"/>
+          <w:lang w:val="fr-CA"/>
+        </w:rPr>
+        <w:t xml:space="preserve">Target, Range('E6')) Is Nothing And Range('B23').Value = False And Range('B12').Value &lt;&gt; '' = </w:t>
+      </w:r>
+    </w:p>
+    <w:p>
+      <w:pPr>
+        <w:tabs>
+          <w:tab w:val="left" w:pos="567"/>
+          <w:tab w:val="left" w:pos="1134"/>
+          <w:tab w:val="left" w:pos="1701"/>
+          <w:tab w:val="left" w:pos="2268"/>
+        </w:tabs>
+        <w:spacing w:before="60" w:after="60"/>
+        <w:ind w:left="567"/>
+        <w:rPr>
+          <w:rFonts w:cs="Arial"/>
+          <w:sz w:val="16"/>
+          <w:szCs w:val="16"/>
+          <w:lang w:val="fr-CA"/>
+        </w:rPr>
+      </w:pPr>
+      <w:r>
+        <w:rPr>
+          <w:rFonts w:cs="Arial"/>
+          <w:sz w:val="16"/>
+          <w:szCs w:val="16"/>
+          <w:lang w:val="fr-CA"/>
+        </w:rPr>
+        <w:t xml:space="preserve">                   Faux</w:t>
+      </w:r>
     </w:p>
     <w:p>
       <w:pPr>
@@ -4038,6 +4873,193 @@
         <w:t xml:space="preserve"> </w:t>
       </w:r>
       <w:proofErr w:type="spellStart"/>
+      <w:proofErr w:type="gramStart"/>
+      <w:r>
+        <w:rPr>
+          <w:rFonts w:cs="Arial"/>
+          <w:sz w:val="16"/>
+          <w:szCs w:val="16"/>
+          <w:lang w:val="fr-CA"/>
+        </w:rPr>
+        <w:t>exiting</w:t>
+      </w:r>
+      <w:proofErr w:type="spellEnd"/>
+      <w:r>
+        <w:rPr>
+          <w:rFonts w:cs="Arial"/>
+          <w:sz w:val="16"/>
+          <w:szCs w:val="16"/>
+          <w:lang w:val="fr-CA"/>
+        </w:rPr>
+        <w:t xml:space="preserve">  -</w:t>
+      </w:r>
+      <w:proofErr w:type="gramEnd"/>
+      <w:r>
+        <w:rPr>
+          <w:rFonts w:cs="Arial"/>
+          <w:sz w:val="16"/>
+          <w:szCs w:val="16"/>
+          <w:lang w:val="fr-CA"/>
+        </w:rPr>
+        <w:t xml:space="preserve"> [</w:t>
+      </w:r>
+      <w:proofErr w:type="spellStart"/>
+      <w:r>
+        <w:rPr>
+          <w:rFonts w:cs="Arial"/>
+          <w:sz w:val="16"/>
+          <w:szCs w:val="16"/>
+          <w:lang w:val="fr-CA"/>
+        </w:rPr>
+        <w:t>shInvoice</w:t>
+      </w:r>
+      <w:proofErr w:type="spellEnd"/>
+      <w:r>
+        <w:rPr>
+          <w:rFonts w:cs="Arial"/>
+          <w:sz w:val="16"/>
+          <w:szCs w:val="16"/>
+          <w:lang w:val="fr-CA"/>
+        </w:rPr>
+        <w:t xml:space="preserve">] - </w:t>
+      </w:r>
+      <w:proofErr w:type="spellStart"/>
+      <w:r>
+        <w:rPr>
+          <w:rFonts w:cs="Arial"/>
+          <w:sz w:val="16"/>
+          <w:szCs w:val="16"/>
+          <w:lang w:val="fr-CA"/>
+        </w:rPr>
+        <w:t>Private</w:t>
+      </w:r>
+      <w:proofErr w:type="spellEnd"/>
+      <w:r>
+        <w:rPr>
+          <w:rFonts w:cs="Arial"/>
+          <w:sz w:val="16"/>
+          <w:szCs w:val="16"/>
+          <w:lang w:val="fr-CA"/>
+        </w:rPr>
+        <w:t xml:space="preserve"> </w:t>
+      </w:r>
+      <w:proofErr w:type="spellStart"/>
+      <w:r>
+        <w:rPr>
+          <w:rFonts w:cs="Arial"/>
+          <w:sz w:val="16"/>
+          <w:szCs w:val="16"/>
+          <w:lang w:val="fr-CA"/>
+        </w:rPr>
+        <w:t>Sub</w:t>
+      </w:r>
+      <w:proofErr w:type="spellEnd"/>
+      <w:r>
+        <w:rPr>
+          <w:rFonts w:cs="Arial"/>
+          <w:sz w:val="16"/>
+          <w:szCs w:val="16"/>
+          <w:lang w:val="fr-CA"/>
+        </w:rPr>
+        <w:t xml:space="preserve"> </w:t>
+      </w:r>
+      <w:proofErr w:type="spellStart"/>
+      <w:r>
+        <w:rPr>
+          <w:rFonts w:cs="Arial"/>
+          <w:sz w:val="16"/>
+          <w:szCs w:val="16"/>
+          <w:lang w:val="fr-CA"/>
+        </w:rPr>
+        <w:t>Worksheet_Change</w:t>
+      </w:r>
+      <w:proofErr w:type="spellEnd"/>
+      <w:r>
+        <w:rPr>
+          <w:rFonts w:cs="Arial"/>
+          <w:sz w:val="16"/>
+          <w:szCs w:val="16"/>
+          <w:lang w:val="fr-CA"/>
+        </w:rPr>
+        <w:t>(</w:t>
+      </w:r>
+      <w:proofErr w:type="spellStart"/>
+      <w:r>
+        <w:rPr>
+          <w:rFonts w:cs="Arial"/>
+          <w:sz w:val="16"/>
+          <w:szCs w:val="16"/>
+          <w:lang w:val="fr-CA"/>
+        </w:rPr>
+        <w:t>ByVal</w:t>
+      </w:r>
+      <w:proofErr w:type="spellEnd"/>
+      <w:r>
+        <w:rPr>
+          <w:rFonts w:cs="Arial"/>
+          <w:sz w:val="16"/>
+          <w:szCs w:val="16"/>
+          <w:lang w:val="fr-CA"/>
+        </w:rPr>
+        <w:t xml:space="preserve"> Target As Range)</w:t>
+      </w:r>
+    </w:p>
+    <w:p>
+      <w:pPr>
+        <w:tabs>
+          <w:tab w:val="left" w:pos="567"/>
+          <w:tab w:val="left" w:pos="1134"/>
+          <w:tab w:val="left" w:pos="1701"/>
+          <w:tab w:val="left" w:pos="2268"/>
+        </w:tabs>
+        <w:spacing w:before="60" w:after="60"/>
+        <w:ind w:left="567"/>
+        <w:rPr>
+          <w:rFonts w:cs="Arial"/>
+          <w:sz w:val="16"/>
+          <w:szCs w:val="16"/>
+          <w:lang w:val="fr-CA"/>
+        </w:rPr>
+      </w:pPr>
+    </w:p>
+    <w:p>
+      <w:pPr>
+        <w:tabs>
+          <w:tab w:val="left" w:pos="567"/>
+          <w:tab w:val="left" w:pos="1134"/>
+          <w:tab w:val="left" w:pos="1701"/>
+          <w:tab w:val="left" w:pos="2268"/>
+        </w:tabs>
+        <w:spacing w:before="60" w:after="60"/>
+        <w:ind w:left="567"/>
+        <w:rPr>
+          <w:rFonts w:cs="Arial"/>
+          <w:sz w:val="16"/>
+          <w:szCs w:val="16"/>
+          <w:lang w:val="fr-CA"/>
+        </w:rPr>
+      </w:pPr>
+      <w:proofErr w:type="spellStart"/>
+      <w:r>
+        <w:rPr>
+          <w:rFonts w:cs="Arial"/>
+          <w:sz w:val="16"/>
+          <w:szCs w:val="16"/>
+          <w:lang w:val="fr-CA"/>
+        </w:rPr>
+        <w:t>Now</w:t>
+      </w:r>
+      <w:proofErr w:type="spellEnd"/>
+      <w:r>
+        <w:rPr>
+          <w:rFonts w:cs="Arial"/>
+          <w:sz w:val="16"/>
+          <w:szCs w:val="16"/>
+          <w:lang w:val="fr-CA"/>
+        </w:rPr>
+        <w:t xml:space="preserve"> </w:t>
+      </w:r>
+      <w:proofErr w:type="spellStart"/>
       <w:r>
         <w:rPr>
           <w:rFonts w:cs="Arial"/>
@@ -4166,7 +5188,7 @@
           <w:szCs w:val="16"/>
           <w:lang w:val="fr-CA"/>
         </w:rPr>
-        <w:t xml:space="preserve"> Target As Range) @ 08:33:00</w:t>
+        <w:t xml:space="preserve"> Target As Range) @ 08:33:04</w:t>
       </w:r>
     </w:p>
     <w:p>
@@ -4213,7 +5235,7 @@
           <w:szCs w:val="16"/>
           <w:lang w:val="fr-CA"/>
         </w:rPr>
-        <w:t xml:space="preserve"> = $A$27   </w:t>
+        <w:t xml:space="preserve"> = $B$27   </w:t>
       </w:r>
       <w:proofErr w:type="spellStart"/>
       <w:r>
@@ -4252,9 +5274,8 @@
           <w:highlight w:val="yellow"/>
           <w:lang w:val="fr-CA"/>
         </w:rPr>
-        <w:t xml:space="preserve">Assignation du texte ‘Brand New </w:t>
-      </w:r>
-      <w:proofErr w:type="spellStart"/>
+        <w:t xml:space="preserve">Assignation </w:t>
+      </w:r>
       <w:r>
         <w:rPr>
           <w:rFonts w:cs="Arial"/>
@@ -4263,1070 +5284,7 @@
           <w:highlight w:val="yellow"/>
           <w:lang w:val="fr-CA"/>
         </w:rPr>
-        <w:t>Invoice</w:t>
-      </w:r>
-      <w:proofErr w:type="spellEnd"/>
-      <w:r>
-        <w:rPr>
-          <w:rFonts w:cs="Arial"/>
-          <w:sz w:val="16"/>
-          <w:szCs w:val="16"/>
-          <w:highlight w:val="yellow"/>
-          <w:lang w:val="fr-CA"/>
-        </w:rPr>
-        <w:t>’</w:t>
-      </w:r>
-      <w:r>
-        <w:rPr>
-          <w:rFonts w:cs="Arial"/>
-          <w:sz w:val="16"/>
-          <w:szCs w:val="16"/>
-          <w:highlight w:val="yellow"/>
-          <w:lang w:val="fr-CA"/>
-        </w:rPr>
-        <w:t xml:space="preserve"> à la cellule A27</w:t>
-      </w:r>
-      <w:r>
-        <w:rPr>
-          <w:rFonts w:cs="Arial"/>
-          <w:sz w:val="16"/>
-          <w:szCs w:val="16"/>
-          <w:lang w:val="fr-CA"/>
-        </w:rPr>
-        <w:t>)</w:t>
-      </w:r>
-    </w:p>
-    <w:p>
-      <w:pPr>
-        <w:tabs>
-          <w:tab w:val="left" w:pos="567"/>
-          <w:tab w:val="left" w:pos="1134"/>
-          <w:tab w:val="left" w:pos="1701"/>
-          <w:tab w:val="left" w:pos="2268"/>
-        </w:tabs>
-        <w:spacing w:before="60" w:after="60"/>
-        <w:ind w:left="567"/>
-        <w:rPr>
-          <w:rFonts w:cs="Arial"/>
-          <w:sz w:val="16"/>
-          <w:szCs w:val="16"/>
-          <w:lang w:val="fr-CA"/>
-        </w:rPr>
-      </w:pPr>
-      <w:r>
-        <w:rPr>
-          <w:rFonts w:cs="Arial"/>
-          <w:sz w:val="16"/>
-          <w:szCs w:val="16"/>
-          <w:lang w:val="fr-CA"/>
-        </w:rPr>
-        <w:t xml:space="preserve">              TEST_01 - Not </w:t>
-      </w:r>
-      <w:proofErr w:type="spellStart"/>
-      <w:proofErr w:type="gramStart"/>
-      <w:r>
-        <w:rPr>
-          <w:rFonts w:cs="Arial"/>
-          <w:sz w:val="16"/>
-          <w:szCs w:val="16"/>
-          <w:lang w:val="fr-CA"/>
-        </w:rPr>
-        <w:t>Intersect</w:t>
-      </w:r>
-      <w:proofErr w:type="spellEnd"/>
-      <w:r>
-        <w:rPr>
-          <w:rFonts w:cs="Arial"/>
-          <w:sz w:val="16"/>
-          <w:szCs w:val="16"/>
-          <w:lang w:val="fr-CA"/>
-        </w:rPr>
-        <w:t>(</w:t>
-      </w:r>
-      <w:proofErr w:type="gramEnd"/>
-      <w:r>
-        <w:rPr>
-          <w:rFonts w:cs="Arial"/>
-          <w:sz w:val="16"/>
-          <w:szCs w:val="16"/>
-          <w:lang w:val="fr-CA"/>
-        </w:rPr>
-        <w:t xml:space="preserve">Target, Range('E4')) Is Nothing And Range('E4').Value &lt;&gt; </w:t>
-      </w:r>
-      <w:proofErr w:type="spellStart"/>
-      <w:r>
-        <w:rPr>
-          <w:rFonts w:cs="Arial"/>
-          <w:sz w:val="16"/>
-          <w:szCs w:val="16"/>
-          <w:lang w:val="fr-CA"/>
-        </w:rPr>
-        <w:t>Empty</w:t>
-      </w:r>
-      <w:proofErr w:type="spellEnd"/>
-      <w:r>
-        <w:rPr>
-          <w:rFonts w:cs="Arial"/>
-          <w:sz w:val="16"/>
-          <w:szCs w:val="16"/>
-          <w:lang w:val="fr-CA"/>
-        </w:rPr>
-        <w:t xml:space="preserve"> = </w:t>
-      </w:r>
-    </w:p>
-    <w:p>
-      <w:pPr>
-        <w:tabs>
-          <w:tab w:val="left" w:pos="567"/>
-          <w:tab w:val="left" w:pos="1134"/>
-          <w:tab w:val="left" w:pos="1701"/>
-          <w:tab w:val="left" w:pos="2268"/>
-        </w:tabs>
-        <w:spacing w:before="60" w:after="60"/>
-        <w:ind w:left="567"/>
-        <w:rPr>
-          <w:rFonts w:cs="Arial"/>
-          <w:sz w:val="16"/>
-          <w:szCs w:val="16"/>
-          <w:lang w:val="fr-CA"/>
-        </w:rPr>
-      </w:pPr>
-      <w:r>
-        <w:rPr>
-          <w:rFonts w:cs="Arial"/>
-          <w:sz w:val="16"/>
-          <w:szCs w:val="16"/>
-          <w:lang w:val="fr-CA"/>
-        </w:rPr>
-        <w:t xml:space="preserve">                   Faux</w:t>
-      </w:r>
-    </w:p>
-    <w:p>
-      <w:pPr>
-        <w:tabs>
-          <w:tab w:val="left" w:pos="567"/>
-          <w:tab w:val="left" w:pos="1134"/>
-          <w:tab w:val="left" w:pos="1701"/>
-          <w:tab w:val="left" w:pos="2268"/>
-        </w:tabs>
-        <w:spacing w:before="60" w:after="60"/>
-        <w:ind w:left="567"/>
-        <w:rPr>
-          <w:rFonts w:cs="Arial"/>
-          <w:sz w:val="16"/>
-          <w:szCs w:val="16"/>
-          <w:lang w:val="fr-CA"/>
-        </w:rPr>
-      </w:pPr>
-      <w:r>
-        <w:rPr>
-          <w:rFonts w:cs="Arial"/>
-          <w:sz w:val="16"/>
-          <w:szCs w:val="16"/>
-          <w:lang w:val="fr-CA"/>
-        </w:rPr>
-        <w:t xml:space="preserve">              TEST_02 - Not </w:t>
-      </w:r>
-      <w:proofErr w:type="spellStart"/>
-      <w:proofErr w:type="gramStart"/>
-      <w:r>
-        <w:rPr>
-          <w:rFonts w:cs="Arial"/>
-          <w:sz w:val="16"/>
-          <w:szCs w:val="16"/>
-          <w:lang w:val="fr-CA"/>
-        </w:rPr>
-        <w:t>Intersect</w:t>
-      </w:r>
-      <w:proofErr w:type="spellEnd"/>
-      <w:r>
-        <w:rPr>
-          <w:rFonts w:cs="Arial"/>
-          <w:sz w:val="16"/>
-          <w:szCs w:val="16"/>
-          <w:lang w:val="fr-CA"/>
-        </w:rPr>
-        <w:t>(</w:t>
-      </w:r>
-      <w:proofErr w:type="gramEnd"/>
-      <w:r>
-        <w:rPr>
-          <w:rFonts w:cs="Arial"/>
-          <w:sz w:val="16"/>
-          <w:szCs w:val="16"/>
-          <w:lang w:val="fr-CA"/>
-        </w:rPr>
-        <w:t xml:space="preserve">Target, Range('J4:K4')) Is Nothing = </w:t>
-      </w:r>
-    </w:p>
-    <w:p>
-      <w:pPr>
-        <w:tabs>
-          <w:tab w:val="left" w:pos="567"/>
-          <w:tab w:val="left" w:pos="1134"/>
-          <w:tab w:val="left" w:pos="1701"/>
-          <w:tab w:val="left" w:pos="2268"/>
-        </w:tabs>
-        <w:spacing w:before="60" w:after="60"/>
-        <w:ind w:left="567"/>
-        <w:rPr>
-          <w:rFonts w:cs="Arial"/>
-          <w:sz w:val="16"/>
-          <w:szCs w:val="16"/>
-          <w:lang w:val="fr-CA"/>
-        </w:rPr>
-      </w:pPr>
-      <w:r>
-        <w:rPr>
-          <w:rFonts w:cs="Arial"/>
-          <w:sz w:val="16"/>
-          <w:szCs w:val="16"/>
-          <w:lang w:val="fr-CA"/>
-        </w:rPr>
-        <w:t xml:space="preserve">                   Faux</w:t>
-      </w:r>
-    </w:p>
-    <w:p>
-      <w:pPr>
-        <w:tabs>
-          <w:tab w:val="left" w:pos="567"/>
-          <w:tab w:val="left" w:pos="1134"/>
-          <w:tab w:val="left" w:pos="1701"/>
-          <w:tab w:val="left" w:pos="2268"/>
-        </w:tabs>
-        <w:spacing w:before="60" w:after="60"/>
-        <w:ind w:left="567"/>
-        <w:rPr>
-          <w:rFonts w:cs="Arial"/>
-          <w:sz w:val="16"/>
-          <w:szCs w:val="16"/>
-          <w:lang w:val="fr-CA"/>
-        </w:rPr>
-      </w:pPr>
-      <w:r>
-        <w:rPr>
-          <w:rFonts w:cs="Arial"/>
-          <w:sz w:val="16"/>
-          <w:szCs w:val="16"/>
-          <w:lang w:val="fr-CA"/>
-        </w:rPr>
-        <w:t xml:space="preserve">              TEST_04 - Not </w:t>
-      </w:r>
-      <w:proofErr w:type="spellStart"/>
-      <w:proofErr w:type="gramStart"/>
-      <w:r>
-        <w:rPr>
-          <w:rFonts w:cs="Arial"/>
-          <w:sz w:val="16"/>
-          <w:szCs w:val="16"/>
-          <w:lang w:val="fr-CA"/>
-        </w:rPr>
-        <w:t>Intersect</w:t>
-      </w:r>
-      <w:proofErr w:type="spellEnd"/>
-      <w:r>
-        <w:rPr>
-          <w:rFonts w:cs="Arial"/>
-          <w:sz w:val="16"/>
-          <w:szCs w:val="16"/>
-          <w:lang w:val="fr-CA"/>
-        </w:rPr>
-        <w:t>(</w:t>
-      </w:r>
-      <w:proofErr w:type="gramEnd"/>
-      <w:r>
-        <w:rPr>
-          <w:rFonts w:cs="Arial"/>
-          <w:sz w:val="16"/>
-          <w:szCs w:val="16"/>
-          <w:lang w:val="fr-CA"/>
-        </w:rPr>
-        <w:t xml:space="preserve">Target, Range('N5')) Is Nothing And Range('B24').Value = False And Range('B25').Value = False = </w:t>
-      </w:r>
-    </w:p>
-    <w:p>
-      <w:pPr>
-        <w:tabs>
-          <w:tab w:val="left" w:pos="567"/>
-          <w:tab w:val="left" w:pos="1134"/>
-          <w:tab w:val="left" w:pos="1701"/>
-          <w:tab w:val="left" w:pos="2268"/>
-        </w:tabs>
-        <w:spacing w:before="60" w:after="60"/>
-        <w:ind w:left="567"/>
-        <w:rPr>
-          <w:rFonts w:cs="Arial"/>
-          <w:sz w:val="16"/>
-          <w:szCs w:val="16"/>
-          <w:lang w:val="fr-CA"/>
-        </w:rPr>
-      </w:pPr>
-      <w:r>
-        <w:rPr>
-          <w:rFonts w:cs="Arial"/>
-          <w:sz w:val="16"/>
-          <w:szCs w:val="16"/>
-          <w:lang w:val="fr-CA"/>
-        </w:rPr>
-        <w:t xml:space="preserve">                   Faux</w:t>
-      </w:r>
-    </w:p>
-    <w:p>
-      <w:pPr>
-        <w:tabs>
-          <w:tab w:val="left" w:pos="567"/>
-          <w:tab w:val="left" w:pos="1134"/>
-          <w:tab w:val="left" w:pos="1701"/>
-          <w:tab w:val="left" w:pos="2268"/>
-        </w:tabs>
-        <w:spacing w:before="60" w:after="60"/>
-        <w:ind w:left="567"/>
-        <w:rPr>
-          <w:rFonts w:cs="Arial"/>
-          <w:sz w:val="16"/>
-          <w:szCs w:val="16"/>
-          <w:lang w:val="fr-CA"/>
-        </w:rPr>
-      </w:pPr>
-      <w:r>
-        <w:rPr>
-          <w:rFonts w:cs="Arial"/>
-          <w:sz w:val="16"/>
-          <w:szCs w:val="16"/>
-          <w:lang w:val="fr-CA"/>
-        </w:rPr>
-        <w:t xml:space="preserve">              TEST_05 - Not </w:t>
-      </w:r>
-      <w:proofErr w:type="spellStart"/>
-      <w:proofErr w:type="gramStart"/>
-      <w:r>
-        <w:rPr>
-          <w:rFonts w:cs="Arial"/>
-          <w:sz w:val="16"/>
-          <w:szCs w:val="16"/>
-          <w:lang w:val="fr-CA"/>
-        </w:rPr>
-        <w:t>Intersect</w:t>
-      </w:r>
-      <w:proofErr w:type="spellEnd"/>
-      <w:r>
-        <w:rPr>
-          <w:rFonts w:cs="Arial"/>
-          <w:sz w:val="16"/>
-          <w:szCs w:val="16"/>
-          <w:lang w:val="fr-CA"/>
-        </w:rPr>
-        <w:t>(</w:t>
-      </w:r>
-      <w:proofErr w:type="gramEnd"/>
-      <w:r>
-        <w:rPr>
-          <w:rFonts w:cs="Arial"/>
-          <w:sz w:val="16"/>
-          <w:szCs w:val="16"/>
-          <w:lang w:val="fr-CA"/>
-        </w:rPr>
-        <w:t xml:space="preserve">Target, Range('L10:L46')) Is Nothing And Range('B24').Value = False And Range('B25').Value = False = </w:t>
-      </w:r>
-    </w:p>
-    <w:p>
-      <w:pPr>
-        <w:tabs>
-          <w:tab w:val="left" w:pos="567"/>
-          <w:tab w:val="left" w:pos="1134"/>
-          <w:tab w:val="left" w:pos="1701"/>
-          <w:tab w:val="left" w:pos="2268"/>
-        </w:tabs>
-        <w:spacing w:before="60" w:after="60"/>
-        <w:ind w:left="567"/>
-        <w:rPr>
-          <w:rFonts w:cs="Arial"/>
-          <w:sz w:val="16"/>
-          <w:szCs w:val="16"/>
-          <w:lang w:val="fr-CA"/>
-        </w:rPr>
-      </w:pPr>
-      <w:r>
-        <w:rPr>
-          <w:rFonts w:cs="Arial"/>
-          <w:sz w:val="16"/>
-          <w:szCs w:val="16"/>
-          <w:lang w:val="fr-CA"/>
-        </w:rPr>
-        <w:t xml:space="preserve">                   Faux</w:t>
-      </w:r>
-    </w:p>
-    <w:p>
-      <w:pPr>
-        <w:tabs>
-          <w:tab w:val="left" w:pos="567"/>
-          <w:tab w:val="left" w:pos="1134"/>
-          <w:tab w:val="left" w:pos="1701"/>
-          <w:tab w:val="left" w:pos="2268"/>
-        </w:tabs>
-        <w:spacing w:before="60" w:after="60"/>
-        <w:ind w:left="567"/>
-        <w:rPr>
-          <w:rFonts w:cs="Arial"/>
-          <w:sz w:val="16"/>
-          <w:szCs w:val="16"/>
-          <w:lang w:val="fr-CA"/>
-        </w:rPr>
-      </w:pPr>
-      <w:r>
-        <w:rPr>
-          <w:rFonts w:cs="Arial"/>
-          <w:sz w:val="16"/>
-          <w:szCs w:val="16"/>
-          <w:lang w:val="fr-CA"/>
-        </w:rPr>
-        <w:t xml:space="preserve">              TEST_06 - Not </w:t>
-      </w:r>
-      <w:proofErr w:type="spellStart"/>
-      <w:proofErr w:type="gramStart"/>
-      <w:r>
-        <w:rPr>
-          <w:rFonts w:cs="Arial"/>
-          <w:sz w:val="16"/>
-          <w:szCs w:val="16"/>
-          <w:lang w:val="fr-CA"/>
-        </w:rPr>
-        <w:t>Intersect</w:t>
-      </w:r>
-      <w:proofErr w:type="spellEnd"/>
-      <w:r>
-        <w:rPr>
-          <w:rFonts w:cs="Arial"/>
-          <w:sz w:val="16"/>
-          <w:szCs w:val="16"/>
-          <w:lang w:val="fr-CA"/>
-        </w:rPr>
-        <w:t>(</w:t>
-      </w:r>
-      <w:proofErr w:type="gramEnd"/>
-      <w:r>
-        <w:rPr>
-          <w:rFonts w:cs="Arial"/>
-          <w:sz w:val="16"/>
-          <w:szCs w:val="16"/>
-          <w:lang w:val="fr-CA"/>
-        </w:rPr>
-        <w:t xml:space="preserve">Target, Range('R2')) Is Nothing And Range('R2').Value &lt;&gt; </w:t>
-      </w:r>
-      <w:proofErr w:type="spellStart"/>
-      <w:r>
-        <w:rPr>
-          <w:rFonts w:cs="Arial"/>
-          <w:sz w:val="16"/>
-          <w:szCs w:val="16"/>
-          <w:lang w:val="fr-CA"/>
-        </w:rPr>
-        <w:t>Empty</w:t>
-      </w:r>
-      <w:proofErr w:type="spellEnd"/>
-      <w:r>
-        <w:rPr>
-          <w:rFonts w:cs="Arial"/>
-          <w:sz w:val="16"/>
-          <w:szCs w:val="16"/>
-          <w:lang w:val="fr-CA"/>
-        </w:rPr>
-        <w:t xml:space="preserve"> = </w:t>
-      </w:r>
-    </w:p>
-    <w:p>
-      <w:pPr>
-        <w:tabs>
-          <w:tab w:val="left" w:pos="567"/>
-          <w:tab w:val="left" w:pos="1134"/>
-          <w:tab w:val="left" w:pos="1701"/>
-          <w:tab w:val="left" w:pos="2268"/>
-        </w:tabs>
-        <w:spacing w:before="60" w:after="60"/>
-        <w:ind w:left="567"/>
-        <w:rPr>
-          <w:rFonts w:cs="Arial"/>
-          <w:sz w:val="16"/>
-          <w:szCs w:val="16"/>
-          <w:lang w:val="fr-CA"/>
-        </w:rPr>
-      </w:pPr>
-      <w:r>
-        <w:rPr>
-          <w:rFonts w:cs="Arial"/>
-          <w:sz w:val="16"/>
-          <w:szCs w:val="16"/>
-          <w:lang w:val="fr-CA"/>
-        </w:rPr>
-        <w:t xml:space="preserve">                   Faux</w:t>
-      </w:r>
-    </w:p>
-    <w:p>
-      <w:pPr>
-        <w:tabs>
-          <w:tab w:val="left" w:pos="567"/>
-          <w:tab w:val="left" w:pos="1134"/>
-          <w:tab w:val="left" w:pos="1701"/>
-          <w:tab w:val="left" w:pos="2268"/>
-        </w:tabs>
-        <w:spacing w:before="60" w:after="60"/>
-        <w:ind w:left="567"/>
-        <w:rPr>
-          <w:rFonts w:cs="Arial"/>
-          <w:sz w:val="16"/>
-          <w:szCs w:val="16"/>
-          <w:lang w:val="fr-CA"/>
-        </w:rPr>
-      </w:pPr>
-      <w:r>
-        <w:rPr>
-          <w:rFonts w:cs="Arial"/>
-          <w:sz w:val="16"/>
-          <w:szCs w:val="16"/>
-          <w:lang w:val="fr-CA"/>
-        </w:rPr>
-        <w:t xml:space="preserve">              TEST_07 - Not </w:t>
-      </w:r>
-      <w:proofErr w:type="spellStart"/>
-      <w:proofErr w:type="gramStart"/>
-      <w:r>
-        <w:rPr>
-          <w:rFonts w:cs="Arial"/>
-          <w:sz w:val="16"/>
-          <w:szCs w:val="16"/>
-          <w:lang w:val="fr-CA"/>
-        </w:rPr>
-        <w:t>Intersect</w:t>
-      </w:r>
-      <w:proofErr w:type="spellEnd"/>
-      <w:r>
-        <w:rPr>
-          <w:rFonts w:cs="Arial"/>
-          <w:sz w:val="16"/>
-          <w:szCs w:val="16"/>
-          <w:lang w:val="fr-CA"/>
-        </w:rPr>
-        <w:t>(</w:t>
-      </w:r>
-      <w:proofErr w:type="gramEnd"/>
-      <w:r>
-        <w:rPr>
-          <w:rFonts w:cs="Arial"/>
-          <w:sz w:val="16"/>
-          <w:szCs w:val="16"/>
-          <w:lang w:val="fr-CA"/>
-        </w:rPr>
-        <w:t xml:space="preserve">Target, Range('E6')) Is Nothing And Range('B23').Value = False And Range('B12').Value &lt;&gt; '' = </w:t>
-      </w:r>
-    </w:p>
-    <w:p>
-      <w:pPr>
-        <w:tabs>
-          <w:tab w:val="left" w:pos="567"/>
-          <w:tab w:val="left" w:pos="1134"/>
-          <w:tab w:val="left" w:pos="1701"/>
-          <w:tab w:val="left" w:pos="2268"/>
-        </w:tabs>
-        <w:spacing w:before="60" w:after="60"/>
-        <w:ind w:left="567"/>
-        <w:rPr>
-          <w:rFonts w:cs="Arial"/>
-          <w:sz w:val="16"/>
-          <w:szCs w:val="16"/>
-          <w:lang w:val="fr-CA"/>
-        </w:rPr>
-      </w:pPr>
-      <w:r>
-        <w:rPr>
-          <w:rFonts w:cs="Arial"/>
-          <w:sz w:val="16"/>
-          <w:szCs w:val="16"/>
-          <w:lang w:val="fr-CA"/>
-        </w:rPr>
-        <w:t xml:space="preserve">                   Faux</w:t>
-      </w:r>
-    </w:p>
-    <w:p>
-      <w:pPr>
-        <w:tabs>
-          <w:tab w:val="left" w:pos="567"/>
-          <w:tab w:val="left" w:pos="1134"/>
-          <w:tab w:val="left" w:pos="1701"/>
-          <w:tab w:val="left" w:pos="2268"/>
-        </w:tabs>
-        <w:spacing w:before="60" w:after="60"/>
-        <w:ind w:left="567"/>
-        <w:rPr>
-          <w:rFonts w:cs="Arial"/>
-          <w:sz w:val="16"/>
-          <w:szCs w:val="16"/>
-          <w:lang w:val="fr-CA"/>
-        </w:rPr>
-      </w:pPr>
-      <w:proofErr w:type="spellStart"/>
-      <w:r>
-        <w:rPr>
-          <w:rFonts w:cs="Arial"/>
-          <w:sz w:val="16"/>
-          <w:szCs w:val="16"/>
-          <w:lang w:val="fr-CA"/>
-        </w:rPr>
-        <w:t>Now</w:t>
-      </w:r>
-      <w:proofErr w:type="spellEnd"/>
-      <w:r>
-        <w:rPr>
-          <w:rFonts w:cs="Arial"/>
-          <w:sz w:val="16"/>
-          <w:szCs w:val="16"/>
-          <w:lang w:val="fr-CA"/>
-        </w:rPr>
-        <w:t xml:space="preserve"> </w:t>
-      </w:r>
-      <w:proofErr w:type="spellStart"/>
-      <w:proofErr w:type="gramStart"/>
-      <w:r>
-        <w:rPr>
-          <w:rFonts w:cs="Arial"/>
-          <w:sz w:val="16"/>
-          <w:szCs w:val="16"/>
-          <w:lang w:val="fr-CA"/>
-        </w:rPr>
-        <w:t>exiting</w:t>
-      </w:r>
-      <w:proofErr w:type="spellEnd"/>
-      <w:r>
-        <w:rPr>
-          <w:rFonts w:cs="Arial"/>
-          <w:sz w:val="16"/>
-          <w:szCs w:val="16"/>
-          <w:lang w:val="fr-CA"/>
-        </w:rPr>
-        <w:t xml:space="preserve">  -</w:t>
-      </w:r>
-      <w:proofErr w:type="gramEnd"/>
-      <w:r>
-        <w:rPr>
-          <w:rFonts w:cs="Arial"/>
-          <w:sz w:val="16"/>
-          <w:szCs w:val="16"/>
-          <w:lang w:val="fr-CA"/>
-        </w:rPr>
-        <w:t xml:space="preserve"> [</w:t>
-      </w:r>
-      <w:proofErr w:type="spellStart"/>
-      <w:r>
-        <w:rPr>
-          <w:rFonts w:cs="Arial"/>
-          <w:sz w:val="16"/>
-          <w:szCs w:val="16"/>
-          <w:lang w:val="fr-CA"/>
-        </w:rPr>
-        <w:t>shInvoice</w:t>
-      </w:r>
-      <w:proofErr w:type="spellEnd"/>
-      <w:r>
-        <w:rPr>
-          <w:rFonts w:cs="Arial"/>
-          <w:sz w:val="16"/>
-          <w:szCs w:val="16"/>
-          <w:lang w:val="fr-CA"/>
-        </w:rPr>
-        <w:t xml:space="preserve">] - </w:t>
-      </w:r>
-      <w:proofErr w:type="spellStart"/>
-      <w:r>
-        <w:rPr>
-          <w:rFonts w:cs="Arial"/>
-          <w:sz w:val="16"/>
-          <w:szCs w:val="16"/>
-          <w:lang w:val="fr-CA"/>
-        </w:rPr>
-        <w:t>Private</w:t>
-      </w:r>
-      <w:proofErr w:type="spellEnd"/>
-      <w:r>
-        <w:rPr>
-          <w:rFonts w:cs="Arial"/>
-          <w:sz w:val="16"/>
-          <w:szCs w:val="16"/>
-          <w:lang w:val="fr-CA"/>
-        </w:rPr>
-        <w:t xml:space="preserve"> </w:t>
-      </w:r>
-      <w:proofErr w:type="spellStart"/>
-      <w:r>
-        <w:rPr>
-          <w:rFonts w:cs="Arial"/>
-          <w:sz w:val="16"/>
-          <w:szCs w:val="16"/>
-          <w:lang w:val="fr-CA"/>
-        </w:rPr>
-        <w:t>Sub</w:t>
-      </w:r>
-      <w:proofErr w:type="spellEnd"/>
-      <w:r>
-        <w:rPr>
-          <w:rFonts w:cs="Arial"/>
-          <w:sz w:val="16"/>
-          <w:szCs w:val="16"/>
-          <w:lang w:val="fr-CA"/>
-        </w:rPr>
-        <w:t xml:space="preserve"> </w:t>
-      </w:r>
-      <w:proofErr w:type="spellStart"/>
-      <w:r>
-        <w:rPr>
-          <w:rFonts w:cs="Arial"/>
-          <w:sz w:val="16"/>
-          <w:szCs w:val="16"/>
-          <w:lang w:val="fr-CA"/>
-        </w:rPr>
-        <w:t>Worksheet_Change</w:t>
-      </w:r>
-      <w:proofErr w:type="spellEnd"/>
-      <w:r>
-        <w:rPr>
-          <w:rFonts w:cs="Arial"/>
-          <w:sz w:val="16"/>
-          <w:szCs w:val="16"/>
-          <w:lang w:val="fr-CA"/>
-        </w:rPr>
-        <w:t>(</w:t>
-      </w:r>
-      <w:proofErr w:type="spellStart"/>
-      <w:r>
-        <w:rPr>
-          <w:rFonts w:cs="Arial"/>
-          <w:sz w:val="16"/>
-          <w:szCs w:val="16"/>
-          <w:lang w:val="fr-CA"/>
-        </w:rPr>
-        <w:t>ByVal</w:t>
-      </w:r>
-      <w:proofErr w:type="spellEnd"/>
-      <w:r>
-        <w:rPr>
-          <w:rFonts w:cs="Arial"/>
-          <w:sz w:val="16"/>
-          <w:szCs w:val="16"/>
-          <w:lang w:val="fr-CA"/>
-        </w:rPr>
-        <w:t xml:space="preserve"> Target As Range)</w:t>
-      </w:r>
-    </w:p>
-    <w:p>
-      <w:pPr>
-        <w:tabs>
-          <w:tab w:val="left" w:pos="567"/>
-          <w:tab w:val="left" w:pos="1134"/>
-          <w:tab w:val="left" w:pos="1701"/>
-          <w:tab w:val="left" w:pos="2268"/>
-        </w:tabs>
-        <w:spacing w:before="60" w:after="60"/>
-        <w:ind w:left="567"/>
-        <w:rPr>
-          <w:rFonts w:cs="Arial"/>
-          <w:sz w:val="16"/>
-          <w:szCs w:val="16"/>
-          <w:lang w:val="fr-CA"/>
-        </w:rPr>
-      </w:pPr>
-    </w:p>
-    <w:p>
-      <w:pPr>
-        <w:tabs>
-          <w:tab w:val="left" w:pos="567"/>
-          <w:tab w:val="left" w:pos="1134"/>
-          <w:tab w:val="left" w:pos="1701"/>
-          <w:tab w:val="left" w:pos="2268"/>
-        </w:tabs>
-        <w:spacing w:before="60" w:after="60"/>
-        <w:ind w:left="567"/>
-        <w:rPr>
-          <w:rFonts w:cs="Arial"/>
-          <w:sz w:val="16"/>
-          <w:szCs w:val="16"/>
-          <w:lang w:val="fr-CA"/>
-        </w:rPr>
-      </w:pPr>
-      <w:proofErr w:type="spellStart"/>
-      <w:r>
-        <w:rPr>
-          <w:rFonts w:cs="Arial"/>
-          <w:sz w:val="16"/>
-          <w:szCs w:val="16"/>
-          <w:lang w:val="fr-CA"/>
-        </w:rPr>
-        <w:t>Now</w:t>
-      </w:r>
-      <w:proofErr w:type="spellEnd"/>
-      <w:r>
-        <w:rPr>
-          <w:rFonts w:cs="Arial"/>
-          <w:sz w:val="16"/>
-          <w:szCs w:val="16"/>
-          <w:lang w:val="fr-CA"/>
-        </w:rPr>
-        <w:t xml:space="preserve"> </w:t>
-      </w:r>
-      <w:proofErr w:type="spellStart"/>
-      <w:r>
-        <w:rPr>
-          <w:rFonts w:cs="Arial"/>
-          <w:sz w:val="16"/>
-          <w:szCs w:val="16"/>
-          <w:lang w:val="fr-CA"/>
-        </w:rPr>
-        <w:t>entering</w:t>
-      </w:r>
-      <w:proofErr w:type="spellEnd"/>
-      <w:r>
-        <w:rPr>
-          <w:rFonts w:cs="Arial"/>
-          <w:sz w:val="16"/>
-          <w:szCs w:val="16"/>
-          <w:lang w:val="fr-CA"/>
-        </w:rPr>
-        <w:t xml:space="preserve"> - [</w:t>
-      </w:r>
-      <w:proofErr w:type="spellStart"/>
-      <w:r>
-        <w:rPr>
-          <w:rFonts w:cs="Arial"/>
-          <w:sz w:val="16"/>
-          <w:szCs w:val="16"/>
-          <w:lang w:val="fr-CA"/>
-        </w:rPr>
-        <w:t>shInvoice</w:t>
-      </w:r>
-      <w:proofErr w:type="spellEnd"/>
-      <w:r>
-        <w:rPr>
-          <w:rFonts w:cs="Arial"/>
-          <w:sz w:val="16"/>
-          <w:szCs w:val="16"/>
-          <w:lang w:val="fr-CA"/>
-        </w:rPr>
-        <w:t xml:space="preserve">] - </w:t>
-      </w:r>
-      <w:proofErr w:type="spellStart"/>
-      <w:r>
-        <w:rPr>
-          <w:rFonts w:cs="Arial"/>
-          <w:sz w:val="16"/>
-          <w:szCs w:val="16"/>
-          <w:lang w:val="fr-CA"/>
-        </w:rPr>
-        <w:t>Private</w:t>
-      </w:r>
-      <w:proofErr w:type="spellEnd"/>
-      <w:r>
-        <w:rPr>
-          <w:rFonts w:cs="Arial"/>
-          <w:sz w:val="16"/>
-          <w:szCs w:val="16"/>
-          <w:lang w:val="fr-CA"/>
-        </w:rPr>
-        <w:t xml:space="preserve"> </w:t>
-      </w:r>
-      <w:proofErr w:type="spellStart"/>
-      <w:r>
-        <w:rPr>
-          <w:rFonts w:cs="Arial"/>
-          <w:sz w:val="16"/>
-          <w:szCs w:val="16"/>
-          <w:lang w:val="fr-CA"/>
-        </w:rPr>
-        <w:t>Sub</w:t>
-      </w:r>
-      <w:proofErr w:type="spellEnd"/>
-      <w:r>
-        <w:rPr>
-          <w:rFonts w:cs="Arial"/>
-          <w:sz w:val="16"/>
-          <w:szCs w:val="16"/>
-          <w:lang w:val="fr-CA"/>
-        </w:rPr>
-        <w:t xml:space="preserve"> </w:t>
-      </w:r>
-      <w:proofErr w:type="spellStart"/>
-      <w:r>
-        <w:rPr>
-          <w:rFonts w:cs="Arial"/>
-          <w:sz w:val="16"/>
-          <w:szCs w:val="16"/>
-          <w:lang w:val="fr-CA"/>
-        </w:rPr>
-        <w:t>Worksheet_</w:t>
-      </w:r>
-      <w:proofErr w:type="gramStart"/>
-      <w:r>
-        <w:rPr>
-          <w:rFonts w:cs="Arial"/>
-          <w:sz w:val="16"/>
-          <w:szCs w:val="16"/>
-          <w:lang w:val="fr-CA"/>
-        </w:rPr>
-        <w:t>Change</w:t>
-      </w:r>
-      <w:proofErr w:type="spellEnd"/>
-      <w:r>
-        <w:rPr>
-          <w:rFonts w:cs="Arial"/>
-          <w:sz w:val="16"/>
-          <w:szCs w:val="16"/>
-          <w:lang w:val="fr-CA"/>
-        </w:rPr>
-        <w:t>(</w:t>
-      </w:r>
-      <w:proofErr w:type="spellStart"/>
-      <w:proofErr w:type="gramEnd"/>
-      <w:r>
-        <w:rPr>
-          <w:rFonts w:cs="Arial"/>
-          <w:sz w:val="16"/>
-          <w:szCs w:val="16"/>
-          <w:lang w:val="fr-CA"/>
-        </w:rPr>
-        <w:t>ByVal</w:t>
-      </w:r>
-      <w:proofErr w:type="spellEnd"/>
-      <w:r>
-        <w:rPr>
-          <w:rFonts w:cs="Arial"/>
-          <w:sz w:val="16"/>
-          <w:szCs w:val="16"/>
-          <w:lang w:val="fr-CA"/>
-        </w:rPr>
-        <w:t xml:space="preserve"> Target As Range) @ 08:33:04</w:t>
-      </w:r>
-    </w:p>
-    <w:p>
-      <w:pPr>
-        <w:tabs>
-          <w:tab w:val="left" w:pos="567"/>
-          <w:tab w:val="left" w:pos="1134"/>
-          <w:tab w:val="left" w:pos="1701"/>
-          <w:tab w:val="left" w:pos="2268"/>
-        </w:tabs>
-        <w:spacing w:before="60" w:after="60"/>
-        <w:ind w:left="567"/>
-        <w:rPr>
-          <w:rFonts w:cs="Arial"/>
-          <w:sz w:val="16"/>
-          <w:szCs w:val="16"/>
-          <w:lang w:val="fr-CA"/>
-        </w:rPr>
-      </w:pPr>
-      <w:r>
-        <w:rPr>
-          <w:rFonts w:cs="Arial"/>
-          <w:sz w:val="16"/>
-          <w:szCs w:val="16"/>
-          <w:lang w:val="fr-CA"/>
-        </w:rPr>
-        <w:t xml:space="preserve">    </w:t>
-      </w:r>
-      <w:proofErr w:type="spellStart"/>
-      <w:r>
-        <w:rPr>
-          <w:rFonts w:cs="Arial"/>
-          <w:sz w:val="16"/>
-          <w:szCs w:val="16"/>
-          <w:lang w:val="fr-CA"/>
-        </w:rPr>
-        <w:t>Target.Address</w:t>
-      </w:r>
-      <w:proofErr w:type="spellEnd"/>
-      <w:r>
-        <w:rPr>
-          <w:rFonts w:cs="Arial"/>
-          <w:sz w:val="16"/>
-          <w:szCs w:val="16"/>
-          <w:lang w:val="fr-CA"/>
-        </w:rPr>
-        <w:t xml:space="preserve"> = $B$27   </w:t>
-      </w:r>
-      <w:proofErr w:type="spellStart"/>
-      <w:r>
-        <w:rPr>
-          <w:rFonts w:cs="Arial"/>
-          <w:sz w:val="16"/>
-          <w:szCs w:val="16"/>
-          <w:lang w:val="fr-CA"/>
-        </w:rPr>
-        <w:t>Target.CountLarge</w:t>
-      </w:r>
-      <w:proofErr w:type="spellEnd"/>
-      <w:r>
-        <w:rPr>
-          <w:rFonts w:cs="Arial"/>
-          <w:sz w:val="16"/>
-          <w:szCs w:val="16"/>
-          <w:lang w:val="fr-CA"/>
-        </w:rPr>
-        <w:t xml:space="preserve"> = 1</w:t>
-      </w:r>
-      <w:r>
-        <w:rPr>
-          <w:rFonts w:cs="Arial"/>
-          <w:sz w:val="16"/>
-          <w:szCs w:val="16"/>
-          <w:lang w:val="fr-CA"/>
-        </w:rPr>
-        <w:t xml:space="preserve"> </w:t>
-      </w:r>
-      <w:r>
-        <w:rPr>
-          <w:rFonts w:cs="Arial"/>
-          <w:sz w:val="16"/>
-          <w:szCs w:val="16"/>
-          <w:lang w:val="fr-CA"/>
-        </w:rPr>
-        <w:t>(</w:t>
-      </w:r>
-      <w:r>
-        <w:rPr>
-          <w:rFonts w:cs="Arial"/>
-          <w:sz w:val="16"/>
-          <w:szCs w:val="16"/>
-          <w:highlight w:val="yellow"/>
-          <w:lang w:val="fr-CA"/>
-        </w:rPr>
-        <w:t xml:space="preserve">Assignation </w:t>
-      </w:r>
-      <w:r>
-        <w:rPr>
-          <w:rFonts w:cs="Arial"/>
-          <w:sz w:val="16"/>
-          <w:szCs w:val="16"/>
-          <w:highlight w:val="yellow"/>
-          <w:lang w:val="fr-CA"/>
-        </w:rPr>
-        <w:t xml:space="preserve">de </w:t>
-      </w:r>
-      <w:proofErr w:type="spellStart"/>
-      <w:r>
-        <w:rPr>
-          <w:rFonts w:cs="Arial"/>
-          <w:sz w:val="16"/>
-          <w:szCs w:val="16"/>
-          <w:highlight w:val="yellow"/>
-          <w:lang w:val="fr-CA"/>
-        </w:rPr>
-        <w:t>la</w:t>
-      </w:r>
-      <w:proofErr w:type="spellEnd"/>
-      <w:r>
-        <w:rPr>
-          <w:rFonts w:cs="Arial"/>
-          <w:sz w:val="16"/>
-          <w:szCs w:val="16"/>
-          <w:highlight w:val="yellow"/>
-          <w:lang w:val="fr-CA"/>
-        </w:rPr>
-        <w:t xml:space="preserve"> valeur FAUX</w:t>
+        <w:t>de la valeur FAUX</w:t>
       </w:r>
       <w:r>
         <w:rPr>
@@ -9400,29 +9358,7 @@
           <w:highlight w:val="yellow"/>
           <w:lang w:val="fr-CA"/>
         </w:rPr>
-        <w:t xml:space="preserve"> </w:t>
-      </w:r>
-      <w:proofErr w:type="spellStart"/>
-      <w:r>
-        <w:rPr>
-          <w:rFonts w:cs="Arial"/>
-          <w:sz w:val="16"/>
-          <w:szCs w:val="16"/>
-          <w:highlight w:val="yellow"/>
-          <w:lang w:val="fr-CA"/>
-        </w:rPr>
-        <w:t>Load</w:t>
-      </w:r>
-      <w:proofErr w:type="spellEnd"/>
-      <w:r>
-        <w:rPr>
-          <w:rFonts w:cs="Arial"/>
-          <w:sz w:val="16"/>
-          <w:szCs w:val="16"/>
-          <w:highlight w:val="yellow"/>
-          <w:lang w:val="fr-CA"/>
-        </w:rPr>
-        <w:t xml:space="preserve"> = FAUX</w:t>
+        <w:t xml:space="preserve"> Load = FAUX</w:t>
       </w:r>
       <w:r>
         <w:rPr>
@@ -19779,29 +19715,7 @@
           <w:highlight w:val="yellow"/>
           <w:lang w:val="fr-CA"/>
         </w:rPr>
-        <w:t xml:space="preserve"> </w:t>
-      </w:r>
-      <w:proofErr w:type="spellStart"/>
-      <w:r>
-        <w:rPr>
-          <w:rFonts w:cs="Arial"/>
-          <w:sz w:val="16"/>
-          <w:szCs w:val="16"/>
-          <w:highlight w:val="yellow"/>
-          <w:lang w:val="fr-CA"/>
-        </w:rPr>
-        <w:t>Load</w:t>
-      </w:r>
-      <w:proofErr w:type="spellEnd"/>
-      <w:r>
-        <w:rPr>
-          <w:rFonts w:cs="Arial"/>
-          <w:sz w:val="16"/>
-          <w:szCs w:val="16"/>
-          <w:highlight w:val="yellow"/>
-          <w:lang w:val="fr-CA"/>
-        </w:rPr>
-        <w:t xml:space="preserve"> = FAUX</w:t>
+        <w:t xml:space="preserve"> Load = FAUX</w:t>
       </w:r>
       <w:r>
         <w:rPr>
@@ -22669,16 +22583,7 @@
           <w:szCs w:val="16"/>
           <w:lang w:val="fr-CA"/>
         </w:rPr>
-        <w:t xml:space="preserve"> </w:t>
-      </w:r>
-      <w:r>
-        <w:rPr>
-          <w:rFonts w:cs="Arial"/>
-          <w:sz w:val="16"/>
-          <w:szCs w:val="16"/>
-          <w:lang w:val="fr-CA"/>
-        </w:rPr>
-        <w:t>(</w:t>
+        <w:t xml:space="preserve"> (</w:t>
       </w:r>
       <w:r>
         <w:rPr>
@@ -41094,16 +40999,7 @@
           <w:szCs w:val="16"/>
           <w:lang w:val="fr-CA"/>
         </w:rPr>
-        <w:t xml:space="preserve"> </w:t>
-      </w:r>
-      <w:r>
-        <w:rPr>
-          <w:rFonts w:cs="Arial"/>
-          <w:sz w:val="16"/>
-          <w:szCs w:val="16"/>
-          <w:lang w:val="fr-CA"/>
-        </w:rPr>
-        <w:t>(</w:t>
+        <w:t xml:space="preserve"> (</w:t>
       </w:r>
       <w:proofErr w:type="spellStart"/>
       <w:r>
@@ -41147,17 +41043,7 @@
           <w:highlight w:val="yellow"/>
           <w:lang w:val="fr-CA"/>
         </w:rPr>
-        <w:t xml:space="preserve"> pour </w:t>
-      </w:r>
-      <w:r>
-        <w:rPr>
-          <w:rFonts w:cs="Arial"/>
-          <w:sz w:val="16"/>
-          <w:szCs w:val="16"/>
-          <w:highlight w:val="yellow"/>
-          <w:lang w:val="fr-CA"/>
-        </w:rPr>
-        <w:t>la ligne de description</w:t>
+        <w:t xml:space="preserve"> pour la ligne de description</w:t>
       </w:r>
       <w:r>
         <w:rPr>
@@ -42294,17 +42180,7 @@
           <w:highlight w:val="green"/>
           <w:lang w:val="fr-CA"/>
         </w:rPr>
-        <w:t>Deux lignes de créées (blanche + description)</w:t>
-      </w:r>
-      <w:r>
-        <w:rPr>
-          <w:rFonts w:cs="Arial"/>
-          <w:sz w:val="16"/>
-          <w:szCs w:val="16"/>
-          <w:highlight w:val="green"/>
-          <w:lang w:val="fr-CA"/>
-        </w:rPr>
-        <w:t xml:space="preserve"> – </w:t>
+        <w:t xml:space="preserve">Deux lignes de créées (blanche + description) – </w:t>
       </w:r>
       <w:r>
         <w:rPr>
@@ -42804,40 +42680,1073 @@
         </w:rPr>
         <w:t>.xlsm’</w:t>
       </w:r>
-    </w:p>
-    <w:p>
-      <w:pPr>
-        <w:tabs>
-          <w:tab w:val="left" w:pos="567"/>
-          <w:tab w:val="left" w:pos="1134"/>
-          <w:tab w:val="left" w:pos="1701"/>
-          <w:tab w:val="left" w:pos="2268"/>
-        </w:tabs>
-        <w:spacing w:before="60" w:after="60"/>
-        <w:rPr>
-          <w:rFonts w:cs="Arial"/>
-          <w:sz w:val="16"/>
-          <w:szCs w:val="16"/>
-          <w:lang w:val="fr-CA"/>
-        </w:rPr>
-      </w:pPr>
-    </w:p>
-    <w:p>
-      <w:pPr>
-        <w:tabs>
-          <w:tab w:val="left" w:pos="567"/>
-          <w:tab w:val="left" w:pos="1134"/>
-          <w:tab w:val="left" w:pos="1701"/>
-          <w:tab w:val="left" w:pos="2268"/>
-        </w:tabs>
-        <w:spacing w:before="60" w:after="60"/>
-        <w:rPr>
-          <w:rFonts w:cs="Arial"/>
-          <w:sz w:val="16"/>
-          <w:szCs w:val="16"/>
-          <w:lang w:val="fr-CA"/>
-        </w:rPr>
-      </w:pPr>
+      <w:r>
+        <w:rPr>
+          <w:rFonts w:cs="Arial"/>
+          <w:b/>
+          <w:bCs/>
+          <w:sz w:val="18"/>
+          <w:szCs w:val="18"/>
+          <w:lang w:val="fr-CA"/>
+        </w:rPr>
+        <w:t xml:space="preserve"> ET FERMETURE</w:t>
+      </w:r>
+    </w:p>
+    <w:p>
+      <w:pPr>
+        <w:tabs>
+          <w:tab w:val="left" w:pos="567"/>
+          <w:tab w:val="left" w:pos="1134"/>
+          <w:tab w:val="left" w:pos="1701"/>
+          <w:tab w:val="left" w:pos="2268"/>
+        </w:tabs>
+        <w:spacing w:before="60" w:after="60"/>
+        <w:rPr>
+          <w:rFonts w:cs="Arial"/>
+          <w:sz w:val="16"/>
+          <w:szCs w:val="16"/>
+          <w:lang w:val="fr-CA"/>
+        </w:rPr>
+      </w:pPr>
+    </w:p>
+    <w:p>
+      <w:pPr>
+        <w:tabs>
+          <w:tab w:val="left" w:pos="567"/>
+          <w:tab w:val="left" w:pos="1134"/>
+          <w:tab w:val="left" w:pos="1701"/>
+          <w:tab w:val="left" w:pos="2268"/>
+        </w:tabs>
+        <w:spacing w:before="60" w:after="60"/>
+        <w:rPr>
+          <w:rFonts w:cs="Arial"/>
+          <w:b/>
+          <w:bCs/>
+          <w:sz w:val="18"/>
+          <w:szCs w:val="18"/>
+          <w:lang w:val="fr-CA"/>
+        </w:rPr>
+      </w:pPr>
+      <w:r>
+        <w:rPr>
+          <w:rFonts w:cs="Arial"/>
+          <w:b/>
+          <w:bCs/>
+          <w:sz w:val="18"/>
+          <w:szCs w:val="18"/>
+          <w:lang w:val="fr-CA"/>
+        </w:rPr>
+        <w:t>09:35:10 – OUVERTURE DU FICHIER ‘</w:t>
+      </w:r>
+      <w:r>
+        <w:rPr>
+          <w:rFonts w:cs="Arial"/>
+          <w:b/>
+          <w:bCs/>
+          <w:szCs w:val="20"/>
+          <w:lang w:val="fr-CA"/>
+        </w:rPr>
+        <w:t>GCF_Facture_00022.xlsm</w:t>
+      </w:r>
+      <w:r>
+        <w:rPr>
+          <w:rFonts w:cs="Arial"/>
+          <w:b/>
+          <w:bCs/>
+          <w:sz w:val="18"/>
+          <w:szCs w:val="18"/>
+          <w:lang w:val="fr-CA"/>
+        </w:rPr>
+        <w:t>’</w:t>
+      </w:r>
+    </w:p>
+    <w:p>
+      <w:pPr>
+        <w:tabs>
+          <w:tab w:val="left" w:pos="567"/>
+          <w:tab w:val="left" w:pos="1134"/>
+          <w:tab w:val="left" w:pos="1701"/>
+          <w:tab w:val="left" w:pos="2268"/>
+        </w:tabs>
+        <w:spacing w:before="60" w:after="60"/>
+        <w:rPr>
+          <w:rFonts w:cs="Arial"/>
+          <w:b/>
+          <w:bCs/>
+          <w:sz w:val="16"/>
+          <w:szCs w:val="16"/>
+          <w:lang w:val="fr-CA"/>
+        </w:rPr>
+      </w:pPr>
+    </w:p>
+    <w:p>
+      <w:pPr>
+        <w:tabs>
+          <w:tab w:val="left" w:pos="567"/>
+          <w:tab w:val="left" w:pos="1134"/>
+          <w:tab w:val="left" w:pos="1701"/>
+          <w:tab w:val="left" w:pos="2268"/>
+        </w:tabs>
+        <w:spacing w:before="60" w:after="60"/>
+        <w:ind w:left="567"/>
+        <w:rPr>
+          <w:rFonts w:cs="Arial"/>
+          <w:b/>
+          <w:bCs/>
+          <w:sz w:val="16"/>
+          <w:szCs w:val="16"/>
+          <w:lang w:val="fr-CA"/>
+        </w:rPr>
+      </w:pPr>
+      <w:r>
+        <w:rPr>
+          <w:rFonts w:cs="Arial"/>
+          <w:b/>
+          <w:bCs/>
+          <w:sz w:val="16"/>
+          <w:szCs w:val="16"/>
+          <w:lang w:val="fr-CA"/>
+        </w:rPr>
+        <w:t>Ajout de la logique pour sauvegarder la facture en format PDF</w:t>
+      </w:r>
+    </w:p>
+    <w:p>
+      <w:pPr>
+        <w:tabs>
+          <w:tab w:val="left" w:pos="567"/>
+          <w:tab w:val="left" w:pos="1134"/>
+          <w:tab w:val="left" w:pos="1701"/>
+          <w:tab w:val="left" w:pos="2268"/>
+        </w:tabs>
+        <w:spacing w:before="60" w:after="60"/>
+        <w:ind w:left="567"/>
+        <w:rPr>
+          <w:rFonts w:cs="Arial"/>
+          <w:b/>
+          <w:bCs/>
+          <w:sz w:val="16"/>
+          <w:szCs w:val="16"/>
+          <w:lang w:val="fr-CA"/>
+        </w:rPr>
+      </w:pPr>
+    </w:p>
+    <w:p>
+      <w:pPr>
+        <w:tabs>
+          <w:tab w:val="left" w:pos="567"/>
+          <w:tab w:val="left" w:pos="1134"/>
+          <w:tab w:val="left" w:pos="1701"/>
+          <w:tab w:val="left" w:pos="2268"/>
+        </w:tabs>
+        <w:spacing w:before="60" w:after="60"/>
+        <w:rPr>
+          <w:rFonts w:cs="Arial"/>
+          <w:b/>
+          <w:bCs/>
+          <w:sz w:val="18"/>
+          <w:szCs w:val="18"/>
+          <w:lang w:val="fr-CA"/>
+        </w:rPr>
+      </w:pPr>
+      <w:r>
+        <w:rPr>
+          <w:rFonts w:cs="Arial"/>
+          <w:b/>
+          <w:bCs/>
+          <w:sz w:val="18"/>
+          <w:szCs w:val="18"/>
+          <w:lang w:val="fr-CA"/>
+        </w:rPr>
+        <w:t>09:3</w:t>
+      </w:r>
+      <w:r>
+        <w:rPr>
+          <w:rFonts w:cs="Arial"/>
+          <w:b/>
+          <w:bCs/>
+          <w:sz w:val="18"/>
+          <w:szCs w:val="18"/>
+          <w:lang w:val="fr-CA"/>
+        </w:rPr>
+        <w:t>7</w:t>
+      </w:r>
+      <w:r>
+        <w:rPr>
+          <w:rFonts w:cs="Arial"/>
+          <w:b/>
+          <w:bCs/>
+          <w:sz w:val="18"/>
+          <w:szCs w:val="18"/>
+          <w:lang w:val="fr-CA"/>
+        </w:rPr>
+        <w:t xml:space="preserve">:10 – </w:t>
+      </w:r>
+      <w:r>
+        <w:rPr>
+          <w:rFonts w:cs="Arial"/>
+          <w:b/>
+          <w:bCs/>
+          <w:sz w:val="18"/>
+          <w:szCs w:val="18"/>
+          <w:lang w:val="fr-CA"/>
+        </w:rPr>
+        <w:t>PREVISUALISATION</w:t>
+      </w:r>
+    </w:p>
+    <w:p>
+      <w:pPr>
+        <w:tabs>
+          <w:tab w:val="left" w:pos="567"/>
+          <w:tab w:val="left" w:pos="1134"/>
+          <w:tab w:val="left" w:pos="1701"/>
+          <w:tab w:val="left" w:pos="2268"/>
+        </w:tabs>
+        <w:spacing w:before="60" w:after="60"/>
+        <w:ind w:left="567"/>
+        <w:rPr>
+          <w:rFonts w:cs="Arial"/>
+          <w:sz w:val="18"/>
+          <w:szCs w:val="18"/>
+          <w:lang w:val="fr-CA"/>
+        </w:rPr>
+      </w:pPr>
+    </w:p>
+    <w:p>
+      <w:pPr>
+        <w:tabs>
+          <w:tab w:val="left" w:pos="567"/>
+          <w:tab w:val="left" w:pos="1134"/>
+          <w:tab w:val="left" w:pos="1701"/>
+          <w:tab w:val="left" w:pos="2268"/>
+        </w:tabs>
+        <w:spacing w:before="60" w:after="60"/>
+        <w:ind w:left="567"/>
+        <w:rPr>
+          <w:rFonts w:cs="Arial"/>
+          <w:sz w:val="16"/>
+          <w:szCs w:val="16"/>
+          <w:lang w:val="fr-CA"/>
+        </w:rPr>
+      </w:pPr>
+      <w:proofErr w:type="spellStart"/>
+      <w:r>
+        <w:rPr>
+          <w:rFonts w:cs="Arial"/>
+          <w:sz w:val="16"/>
+          <w:szCs w:val="16"/>
+          <w:lang w:val="fr-CA"/>
+        </w:rPr>
+        <w:t>Now</w:t>
+      </w:r>
+      <w:proofErr w:type="spellEnd"/>
+      <w:r>
+        <w:rPr>
+          <w:rFonts w:cs="Arial"/>
+          <w:sz w:val="16"/>
+          <w:szCs w:val="16"/>
+          <w:lang w:val="fr-CA"/>
+        </w:rPr>
+        <w:t xml:space="preserve"> </w:t>
+      </w:r>
+      <w:proofErr w:type="spellStart"/>
+      <w:r>
+        <w:rPr>
+          <w:rFonts w:cs="Arial"/>
+          <w:sz w:val="16"/>
+          <w:szCs w:val="16"/>
+          <w:lang w:val="fr-CA"/>
+        </w:rPr>
+        <w:t>entering</w:t>
+      </w:r>
+      <w:proofErr w:type="spellEnd"/>
+      <w:r>
+        <w:rPr>
+          <w:rFonts w:cs="Arial"/>
+          <w:sz w:val="16"/>
+          <w:szCs w:val="16"/>
+          <w:lang w:val="fr-CA"/>
+        </w:rPr>
+        <w:t xml:space="preserve"> - </w:t>
+      </w:r>
+      <w:proofErr w:type="spellStart"/>
+      <w:r>
+        <w:rPr>
+          <w:rFonts w:cs="Arial"/>
+          <w:sz w:val="16"/>
+          <w:szCs w:val="16"/>
+          <w:lang w:val="fr-CA"/>
+        </w:rPr>
+        <w:t>Sub</w:t>
+      </w:r>
+      <w:proofErr w:type="spellEnd"/>
+      <w:r>
+        <w:rPr>
+          <w:rFonts w:cs="Arial"/>
+          <w:sz w:val="16"/>
+          <w:szCs w:val="16"/>
+          <w:lang w:val="fr-CA"/>
+        </w:rPr>
+        <w:t xml:space="preserve"> </w:t>
+      </w:r>
+      <w:proofErr w:type="spellStart"/>
+      <w:r>
+        <w:rPr>
+          <w:rFonts w:cs="Arial"/>
+          <w:sz w:val="16"/>
+          <w:szCs w:val="16"/>
+          <w:lang w:val="fr-CA"/>
+        </w:rPr>
+        <w:t>Cacher_</w:t>
+      </w:r>
+      <w:proofErr w:type="gramStart"/>
+      <w:r>
+        <w:rPr>
+          <w:rFonts w:cs="Arial"/>
+          <w:sz w:val="16"/>
+          <w:szCs w:val="16"/>
+          <w:lang w:val="fr-CA"/>
+        </w:rPr>
+        <w:t>Heures</w:t>
+      </w:r>
+      <w:proofErr w:type="spellEnd"/>
+      <w:r>
+        <w:rPr>
+          <w:rFonts w:cs="Arial"/>
+          <w:sz w:val="16"/>
+          <w:szCs w:val="16"/>
+          <w:lang w:val="fr-CA"/>
+        </w:rPr>
+        <w:t>(</w:t>
+      </w:r>
+      <w:proofErr w:type="gramEnd"/>
+      <w:r>
+        <w:rPr>
+          <w:rFonts w:cs="Arial"/>
+          <w:sz w:val="16"/>
+          <w:szCs w:val="16"/>
+          <w:lang w:val="fr-CA"/>
+        </w:rPr>
+        <w:t>) @ 09:38:00</w:t>
+      </w:r>
+    </w:p>
+    <w:p>
+      <w:pPr>
+        <w:tabs>
+          <w:tab w:val="left" w:pos="567"/>
+          <w:tab w:val="left" w:pos="1134"/>
+          <w:tab w:val="left" w:pos="1701"/>
+          <w:tab w:val="left" w:pos="2268"/>
+        </w:tabs>
+        <w:spacing w:before="60" w:after="60"/>
+        <w:ind w:left="567"/>
+        <w:rPr>
+          <w:rFonts w:cs="Arial"/>
+          <w:sz w:val="16"/>
+          <w:szCs w:val="16"/>
+          <w:lang w:val="fr-CA"/>
+        </w:rPr>
+      </w:pPr>
+      <w:proofErr w:type="spellStart"/>
+      <w:r>
+        <w:rPr>
+          <w:rFonts w:cs="Arial"/>
+          <w:sz w:val="16"/>
+          <w:szCs w:val="16"/>
+          <w:lang w:val="fr-CA"/>
+        </w:rPr>
+        <w:t>Now</w:t>
+      </w:r>
+      <w:proofErr w:type="spellEnd"/>
+      <w:r>
+        <w:rPr>
+          <w:rFonts w:cs="Arial"/>
+          <w:sz w:val="16"/>
+          <w:szCs w:val="16"/>
+          <w:lang w:val="fr-CA"/>
+        </w:rPr>
+        <w:t xml:space="preserve"> </w:t>
+      </w:r>
+      <w:proofErr w:type="spellStart"/>
+      <w:proofErr w:type="gramStart"/>
+      <w:r>
+        <w:rPr>
+          <w:rFonts w:cs="Arial"/>
+          <w:sz w:val="16"/>
+          <w:szCs w:val="16"/>
+          <w:lang w:val="fr-CA"/>
+        </w:rPr>
+        <w:t>exiting</w:t>
+      </w:r>
+      <w:proofErr w:type="spellEnd"/>
+      <w:r>
+        <w:rPr>
+          <w:rFonts w:cs="Arial"/>
+          <w:sz w:val="16"/>
+          <w:szCs w:val="16"/>
+          <w:lang w:val="fr-CA"/>
+        </w:rPr>
+        <w:t xml:space="preserve">  -</w:t>
+      </w:r>
+      <w:proofErr w:type="gramEnd"/>
+      <w:r>
+        <w:rPr>
+          <w:rFonts w:cs="Arial"/>
+          <w:sz w:val="16"/>
+          <w:szCs w:val="16"/>
+          <w:lang w:val="fr-CA"/>
+        </w:rPr>
+        <w:t xml:space="preserve"> [</w:t>
+      </w:r>
+      <w:proofErr w:type="spellStart"/>
+      <w:r>
+        <w:rPr>
+          <w:rFonts w:cs="Arial"/>
+          <w:sz w:val="16"/>
+          <w:szCs w:val="16"/>
+          <w:lang w:val="fr-CA"/>
+        </w:rPr>
+        <w:t>Invoice_Macros</w:t>
+      </w:r>
+      <w:proofErr w:type="spellEnd"/>
+      <w:r>
+        <w:rPr>
+          <w:rFonts w:cs="Arial"/>
+          <w:sz w:val="16"/>
+          <w:szCs w:val="16"/>
+          <w:lang w:val="fr-CA"/>
+        </w:rPr>
+        <w:t xml:space="preserve">] - </w:t>
+      </w:r>
+      <w:proofErr w:type="spellStart"/>
+      <w:r>
+        <w:rPr>
+          <w:rFonts w:cs="Arial"/>
+          <w:sz w:val="16"/>
+          <w:szCs w:val="16"/>
+          <w:lang w:val="fr-CA"/>
+        </w:rPr>
+        <w:t>Sub</w:t>
+      </w:r>
+      <w:proofErr w:type="spellEnd"/>
+      <w:r>
+        <w:rPr>
+          <w:rFonts w:cs="Arial"/>
+          <w:sz w:val="16"/>
+          <w:szCs w:val="16"/>
+          <w:lang w:val="fr-CA"/>
+        </w:rPr>
+        <w:t xml:space="preserve"> </w:t>
+      </w:r>
+      <w:proofErr w:type="spellStart"/>
+      <w:r>
+        <w:rPr>
+          <w:rFonts w:cs="Arial"/>
+          <w:sz w:val="16"/>
+          <w:szCs w:val="16"/>
+          <w:lang w:val="fr-CA"/>
+        </w:rPr>
+        <w:t>Cacher_Heures</w:t>
+      </w:r>
+      <w:proofErr w:type="spellEnd"/>
+      <w:r>
+        <w:rPr>
+          <w:rFonts w:cs="Arial"/>
+          <w:sz w:val="16"/>
+          <w:szCs w:val="16"/>
+          <w:lang w:val="fr-CA"/>
+        </w:rPr>
+        <w:t>()</w:t>
+      </w:r>
+    </w:p>
+    <w:p>
+      <w:pPr>
+        <w:tabs>
+          <w:tab w:val="left" w:pos="567"/>
+          <w:tab w:val="left" w:pos="1134"/>
+          <w:tab w:val="left" w:pos="1701"/>
+          <w:tab w:val="left" w:pos="2268"/>
+        </w:tabs>
+        <w:spacing w:before="60" w:after="60"/>
+        <w:ind w:left="567"/>
+        <w:rPr>
+          <w:rFonts w:cs="Arial"/>
+          <w:sz w:val="16"/>
+          <w:szCs w:val="16"/>
+          <w:lang w:val="fr-CA"/>
+        </w:rPr>
+      </w:pPr>
+    </w:p>
+    <w:p>
+      <w:pPr>
+        <w:tabs>
+          <w:tab w:val="left" w:pos="567"/>
+          <w:tab w:val="left" w:pos="1134"/>
+          <w:tab w:val="left" w:pos="1701"/>
+          <w:tab w:val="left" w:pos="2268"/>
+        </w:tabs>
+        <w:spacing w:before="60" w:after="60"/>
+        <w:ind w:left="567"/>
+        <w:rPr>
+          <w:rFonts w:cs="Arial"/>
+          <w:sz w:val="16"/>
+          <w:szCs w:val="16"/>
+          <w:lang w:val="fr-CA"/>
+        </w:rPr>
+      </w:pPr>
+      <w:proofErr w:type="spellStart"/>
+      <w:r>
+        <w:rPr>
+          <w:rFonts w:cs="Arial"/>
+          <w:sz w:val="16"/>
+          <w:szCs w:val="16"/>
+          <w:lang w:val="fr-CA"/>
+        </w:rPr>
+        <w:t>Now</w:t>
+      </w:r>
+      <w:proofErr w:type="spellEnd"/>
+      <w:r>
+        <w:rPr>
+          <w:rFonts w:cs="Arial"/>
+          <w:sz w:val="16"/>
+          <w:szCs w:val="16"/>
+          <w:lang w:val="fr-CA"/>
+        </w:rPr>
+        <w:t xml:space="preserve"> </w:t>
+      </w:r>
+      <w:proofErr w:type="spellStart"/>
+      <w:r>
+        <w:rPr>
+          <w:rFonts w:cs="Arial"/>
+          <w:sz w:val="16"/>
+          <w:szCs w:val="16"/>
+          <w:lang w:val="fr-CA"/>
+        </w:rPr>
+        <w:t>entering</w:t>
+      </w:r>
+      <w:proofErr w:type="spellEnd"/>
+      <w:r>
+        <w:rPr>
+          <w:rFonts w:cs="Arial"/>
+          <w:sz w:val="16"/>
+          <w:szCs w:val="16"/>
+          <w:lang w:val="fr-CA"/>
+        </w:rPr>
+        <w:t xml:space="preserve"> - [</w:t>
+      </w:r>
+      <w:proofErr w:type="spellStart"/>
+      <w:r>
+        <w:rPr>
+          <w:rFonts w:cs="Arial"/>
+          <w:sz w:val="16"/>
+          <w:szCs w:val="16"/>
+          <w:lang w:val="fr-CA"/>
+        </w:rPr>
+        <w:t>Invoice_Macros</w:t>
+      </w:r>
+      <w:proofErr w:type="spellEnd"/>
+      <w:r>
+        <w:rPr>
+          <w:rFonts w:cs="Arial"/>
+          <w:sz w:val="16"/>
+          <w:szCs w:val="16"/>
+          <w:lang w:val="fr-CA"/>
+        </w:rPr>
+        <w:t xml:space="preserve">] - </w:t>
+      </w:r>
+      <w:proofErr w:type="spellStart"/>
+      <w:r>
+        <w:rPr>
+          <w:rFonts w:cs="Arial"/>
+          <w:sz w:val="16"/>
+          <w:szCs w:val="16"/>
+          <w:lang w:val="fr-CA"/>
+        </w:rPr>
+        <w:t>Sub</w:t>
+      </w:r>
+      <w:proofErr w:type="spellEnd"/>
+      <w:r>
+        <w:rPr>
+          <w:rFonts w:cs="Arial"/>
+          <w:sz w:val="16"/>
+          <w:szCs w:val="16"/>
+          <w:lang w:val="fr-CA"/>
+        </w:rPr>
+        <w:t xml:space="preserve"> </w:t>
+      </w:r>
+      <w:proofErr w:type="spellStart"/>
+      <w:r>
+        <w:rPr>
+          <w:rFonts w:cs="Arial"/>
+          <w:sz w:val="16"/>
+          <w:szCs w:val="16"/>
+          <w:lang w:val="fr-CA"/>
+        </w:rPr>
+        <w:t>Invoice_</w:t>
+      </w:r>
+      <w:proofErr w:type="gramStart"/>
+      <w:r>
+        <w:rPr>
+          <w:rFonts w:cs="Arial"/>
+          <w:sz w:val="16"/>
+          <w:szCs w:val="16"/>
+          <w:lang w:val="fr-CA"/>
+        </w:rPr>
+        <w:t>Print</w:t>
+      </w:r>
+      <w:proofErr w:type="spellEnd"/>
+      <w:r>
+        <w:rPr>
+          <w:rFonts w:cs="Arial"/>
+          <w:sz w:val="16"/>
+          <w:szCs w:val="16"/>
+          <w:lang w:val="fr-CA"/>
+        </w:rPr>
+        <w:t>(</w:t>
+      </w:r>
+      <w:proofErr w:type="gramEnd"/>
+      <w:r>
+        <w:rPr>
+          <w:rFonts w:cs="Arial"/>
+          <w:sz w:val="16"/>
+          <w:szCs w:val="16"/>
+          <w:lang w:val="fr-CA"/>
+        </w:rPr>
+        <w:t>) @ 09:38:06</w:t>
+      </w:r>
+    </w:p>
+    <w:p>
+      <w:pPr>
+        <w:tabs>
+          <w:tab w:val="left" w:pos="567"/>
+          <w:tab w:val="left" w:pos="1134"/>
+          <w:tab w:val="left" w:pos="1701"/>
+          <w:tab w:val="left" w:pos="2268"/>
+        </w:tabs>
+        <w:spacing w:before="60" w:after="60"/>
+        <w:ind w:left="567"/>
+        <w:rPr>
+          <w:rFonts w:cs="Arial"/>
+          <w:sz w:val="16"/>
+          <w:szCs w:val="16"/>
+          <w:lang w:val="fr-CA"/>
+        </w:rPr>
+      </w:pPr>
+      <w:proofErr w:type="spellStart"/>
+      <w:r>
+        <w:rPr>
+          <w:rFonts w:cs="Arial"/>
+          <w:sz w:val="16"/>
+          <w:szCs w:val="16"/>
+          <w:lang w:val="fr-CA"/>
+        </w:rPr>
+        <w:t>Now</w:t>
+      </w:r>
+      <w:proofErr w:type="spellEnd"/>
+      <w:r>
+        <w:rPr>
+          <w:rFonts w:cs="Arial"/>
+          <w:sz w:val="16"/>
+          <w:szCs w:val="16"/>
+          <w:lang w:val="fr-CA"/>
+        </w:rPr>
+        <w:t xml:space="preserve"> </w:t>
+      </w:r>
+      <w:proofErr w:type="spellStart"/>
+      <w:proofErr w:type="gramStart"/>
+      <w:r>
+        <w:rPr>
+          <w:rFonts w:cs="Arial"/>
+          <w:sz w:val="16"/>
+          <w:szCs w:val="16"/>
+          <w:lang w:val="fr-CA"/>
+        </w:rPr>
+        <w:t>exiting</w:t>
+      </w:r>
+      <w:proofErr w:type="spellEnd"/>
+      <w:r>
+        <w:rPr>
+          <w:rFonts w:cs="Arial"/>
+          <w:sz w:val="16"/>
+          <w:szCs w:val="16"/>
+          <w:lang w:val="fr-CA"/>
+        </w:rPr>
+        <w:t xml:space="preserve">  -</w:t>
+      </w:r>
+      <w:proofErr w:type="gramEnd"/>
+      <w:r>
+        <w:rPr>
+          <w:rFonts w:cs="Arial"/>
+          <w:sz w:val="16"/>
+          <w:szCs w:val="16"/>
+          <w:lang w:val="fr-CA"/>
+        </w:rPr>
+        <w:t xml:space="preserve"> [</w:t>
+      </w:r>
+      <w:proofErr w:type="spellStart"/>
+      <w:r>
+        <w:rPr>
+          <w:rFonts w:cs="Arial"/>
+          <w:sz w:val="16"/>
+          <w:szCs w:val="16"/>
+          <w:lang w:val="fr-CA"/>
+        </w:rPr>
+        <w:t>Invoice_Macros</w:t>
+      </w:r>
+      <w:proofErr w:type="spellEnd"/>
+      <w:r>
+        <w:rPr>
+          <w:rFonts w:cs="Arial"/>
+          <w:sz w:val="16"/>
+          <w:szCs w:val="16"/>
+          <w:lang w:val="fr-CA"/>
+        </w:rPr>
+        <w:t xml:space="preserve">] - </w:t>
+      </w:r>
+      <w:proofErr w:type="spellStart"/>
+      <w:r>
+        <w:rPr>
+          <w:rFonts w:cs="Arial"/>
+          <w:sz w:val="16"/>
+          <w:szCs w:val="16"/>
+          <w:lang w:val="fr-CA"/>
+        </w:rPr>
+        <w:t>Sub</w:t>
+      </w:r>
+      <w:proofErr w:type="spellEnd"/>
+      <w:r>
+        <w:rPr>
+          <w:rFonts w:cs="Arial"/>
+          <w:sz w:val="16"/>
+          <w:szCs w:val="16"/>
+          <w:lang w:val="fr-CA"/>
+        </w:rPr>
+        <w:t xml:space="preserve"> </w:t>
+      </w:r>
+      <w:proofErr w:type="spellStart"/>
+      <w:r>
+        <w:rPr>
+          <w:rFonts w:cs="Arial"/>
+          <w:sz w:val="16"/>
+          <w:szCs w:val="16"/>
+          <w:lang w:val="fr-CA"/>
+        </w:rPr>
+        <w:t>Invoice_Print</w:t>
+      </w:r>
+      <w:proofErr w:type="spellEnd"/>
+      <w:r>
+        <w:rPr>
+          <w:rFonts w:cs="Arial"/>
+          <w:sz w:val="16"/>
+          <w:szCs w:val="16"/>
+          <w:lang w:val="fr-CA"/>
+        </w:rPr>
+        <w:t>()</w:t>
+      </w:r>
+    </w:p>
+    <w:p>
+      <w:pPr>
+        <w:tabs>
+          <w:tab w:val="left" w:pos="567"/>
+          <w:tab w:val="left" w:pos="1134"/>
+          <w:tab w:val="left" w:pos="1701"/>
+          <w:tab w:val="left" w:pos="2268"/>
+        </w:tabs>
+        <w:spacing w:before="60" w:after="60"/>
+        <w:ind w:left="567"/>
+        <w:rPr>
+          <w:rFonts w:cs="Arial"/>
+          <w:sz w:val="16"/>
+          <w:szCs w:val="16"/>
+          <w:lang w:val="fr-CA"/>
+        </w:rPr>
+      </w:pPr>
+    </w:p>
+    <w:p>
+      <w:pPr>
+        <w:tabs>
+          <w:tab w:val="left" w:pos="567"/>
+          <w:tab w:val="left" w:pos="1134"/>
+          <w:tab w:val="left" w:pos="1701"/>
+          <w:tab w:val="left" w:pos="2268"/>
+        </w:tabs>
+        <w:spacing w:before="60" w:after="60"/>
+        <w:ind w:left="567"/>
+        <w:rPr>
+          <w:rFonts w:cs="Arial"/>
+          <w:b/>
+          <w:bCs/>
+          <w:sz w:val="16"/>
+          <w:szCs w:val="16"/>
+          <w:lang w:val="fr-CA"/>
+        </w:rPr>
+      </w:pPr>
+      <w:r>
+        <w:rPr>
+          <w:rFonts w:cs="Arial"/>
+          <w:b/>
+          <w:bCs/>
+          <w:sz w:val="16"/>
+          <w:szCs w:val="16"/>
+          <w:lang w:val="fr-CA"/>
+        </w:rPr>
+        <w:t>Un peu de mouvement de curseur, sinon super, le document PDF s’ouvre automatiquement</w:t>
+      </w:r>
+    </w:p>
+    <w:p>
+      <w:pPr>
+        <w:tabs>
+          <w:tab w:val="left" w:pos="567"/>
+          <w:tab w:val="left" w:pos="1134"/>
+          <w:tab w:val="left" w:pos="1701"/>
+          <w:tab w:val="left" w:pos="2268"/>
+        </w:tabs>
+        <w:spacing w:before="60" w:after="60"/>
+        <w:ind w:left="567"/>
+        <w:rPr>
+          <w:rFonts w:cs="Arial"/>
+          <w:sz w:val="16"/>
+          <w:szCs w:val="16"/>
+          <w:lang w:val="fr-CA"/>
+        </w:rPr>
+      </w:pPr>
+    </w:p>
+    <w:p>
+      <w:pPr>
+        <w:tabs>
+          <w:tab w:val="left" w:pos="567"/>
+          <w:tab w:val="left" w:pos="1134"/>
+          <w:tab w:val="left" w:pos="1701"/>
+          <w:tab w:val="left" w:pos="2268"/>
+        </w:tabs>
+        <w:spacing w:before="60" w:after="60"/>
+        <w:ind w:left="567"/>
+        <w:rPr>
+          <w:rFonts w:cs="Arial"/>
+          <w:b/>
+          <w:bCs/>
+          <w:sz w:val="16"/>
+          <w:szCs w:val="16"/>
+          <w:lang w:val="fr-CA"/>
+        </w:rPr>
+      </w:pPr>
+      <w:r>
+        <w:rPr>
+          <w:rFonts w:cs="Arial"/>
+          <w:b/>
+          <w:bCs/>
+          <w:sz w:val="16"/>
+          <w:szCs w:val="16"/>
+          <w:lang w:val="fr-CA"/>
+        </w:rPr>
+        <w:t xml:space="preserve">Ajout </w:t>
+      </w:r>
+      <w:r>
+        <w:rPr>
+          <w:rFonts w:cs="Arial"/>
+          <w:b/>
+          <w:bCs/>
+          <w:sz w:val="16"/>
+          <w:szCs w:val="16"/>
+          <w:lang w:val="fr-CA"/>
+        </w:rPr>
+        <w:t xml:space="preserve">d’une autre façon de </w:t>
+      </w:r>
+      <w:r>
+        <w:rPr>
+          <w:rFonts w:cs="Arial"/>
+          <w:b/>
+          <w:bCs/>
+          <w:sz w:val="16"/>
+          <w:szCs w:val="16"/>
+          <w:lang w:val="fr-CA"/>
+        </w:rPr>
+        <w:t>sauvegarder la facture en format PDF</w:t>
+      </w:r>
+    </w:p>
+    <w:p>
+      <w:pPr>
+        <w:tabs>
+          <w:tab w:val="left" w:pos="567"/>
+          <w:tab w:val="left" w:pos="1134"/>
+          <w:tab w:val="left" w:pos="1701"/>
+          <w:tab w:val="left" w:pos="2268"/>
+        </w:tabs>
+        <w:spacing w:before="60" w:after="60"/>
+        <w:rPr>
+          <w:rFonts w:cs="Arial"/>
+          <w:sz w:val="16"/>
+          <w:szCs w:val="16"/>
+          <w:lang w:val="fr-CA"/>
+        </w:rPr>
+      </w:pPr>
+    </w:p>
+    <w:p>
+      <w:pPr>
+        <w:tabs>
+          <w:tab w:val="left" w:pos="567"/>
+          <w:tab w:val="left" w:pos="1134"/>
+          <w:tab w:val="left" w:pos="1701"/>
+          <w:tab w:val="left" w:pos="2268"/>
+        </w:tabs>
+        <w:spacing w:before="60" w:after="60"/>
+        <w:rPr>
+          <w:rFonts w:cs="Arial"/>
+          <w:b/>
+          <w:bCs/>
+          <w:sz w:val="18"/>
+          <w:szCs w:val="18"/>
+          <w:lang w:val="fr-CA"/>
+        </w:rPr>
+      </w:pPr>
+      <w:r>
+        <w:rPr>
+          <w:rFonts w:cs="Arial"/>
+          <w:b/>
+          <w:bCs/>
+          <w:sz w:val="18"/>
+          <w:szCs w:val="18"/>
+          <w:lang w:val="fr-CA"/>
+        </w:rPr>
+        <w:t>10</w:t>
+      </w:r>
+      <w:r>
+        <w:rPr>
+          <w:rFonts w:cs="Arial"/>
+          <w:b/>
+          <w:bCs/>
+          <w:sz w:val="18"/>
+          <w:szCs w:val="18"/>
+          <w:lang w:val="fr-CA"/>
+        </w:rPr>
+        <w:t>:</w:t>
+      </w:r>
+      <w:r>
+        <w:rPr>
+          <w:rFonts w:cs="Arial"/>
+          <w:b/>
+          <w:bCs/>
+          <w:sz w:val="18"/>
+          <w:szCs w:val="18"/>
+          <w:lang w:val="fr-CA"/>
+        </w:rPr>
+        <w:t>03</w:t>
+      </w:r>
+      <w:r>
+        <w:rPr>
+          <w:rFonts w:cs="Arial"/>
+          <w:b/>
+          <w:bCs/>
+          <w:sz w:val="18"/>
+          <w:szCs w:val="18"/>
+          <w:lang w:val="fr-CA"/>
+        </w:rPr>
+        <w:t xml:space="preserve">:10 – </w:t>
+      </w:r>
+      <w:r>
+        <w:rPr>
+          <w:rFonts w:cs="Arial"/>
+          <w:b/>
+          <w:bCs/>
+          <w:sz w:val="18"/>
+          <w:szCs w:val="18"/>
+          <w:lang w:val="fr-CA"/>
+        </w:rPr>
+        <w:t>PREVISUALISATION</w:t>
+      </w:r>
+    </w:p>
+    <w:p>
+      <w:pPr>
+        <w:tabs>
+          <w:tab w:val="left" w:pos="567"/>
+          <w:tab w:val="left" w:pos="1134"/>
+          <w:tab w:val="left" w:pos="1701"/>
+          <w:tab w:val="left" w:pos="2268"/>
+        </w:tabs>
+        <w:spacing w:before="60" w:after="60"/>
+        <w:rPr>
+          <w:rFonts w:cs="Arial"/>
+          <w:sz w:val="16"/>
+          <w:szCs w:val="16"/>
+          <w:lang w:val="fr-CA"/>
+        </w:rPr>
+      </w:pPr>
+    </w:p>
+    <w:p>
+      <w:pPr>
+        <w:tabs>
+          <w:tab w:val="left" w:pos="567"/>
+          <w:tab w:val="left" w:pos="1134"/>
+          <w:tab w:val="left" w:pos="1701"/>
+          <w:tab w:val="left" w:pos="2268"/>
+        </w:tabs>
+        <w:spacing w:before="60" w:after="60"/>
+        <w:rPr>
+          <w:rFonts w:cs="Arial"/>
+          <w:b/>
+          <w:bCs/>
+          <w:sz w:val="18"/>
+          <w:szCs w:val="18"/>
+          <w:lang w:val="fr-CA"/>
+        </w:rPr>
+      </w:pPr>
+      <w:r>
+        <w:rPr>
+          <w:rFonts w:cs="Arial"/>
+          <w:b/>
+          <w:bCs/>
+          <w:sz w:val="18"/>
+          <w:szCs w:val="18"/>
+          <w:lang w:val="fr-CA"/>
+        </w:rPr>
+        <w:t>11:11:40 – J’AI AJOUTÉ DU CODE POUR SAUVEGARDER LA FACTURE EN PDF ET L’ENVOYER PAR COURRIEL</w:t>
+      </w:r>
+    </w:p>
+    <w:p>
+      <w:pPr>
+        <w:tabs>
+          <w:tab w:val="left" w:pos="567"/>
+          <w:tab w:val="left" w:pos="1134"/>
+          <w:tab w:val="left" w:pos="1701"/>
+          <w:tab w:val="left" w:pos="2268"/>
+        </w:tabs>
+        <w:spacing w:before="60" w:after="60"/>
+        <w:rPr>
+          <w:rFonts w:cs="Arial"/>
+          <w:sz w:val="16"/>
+          <w:szCs w:val="16"/>
+          <w:lang w:val="fr-CA"/>
+        </w:rPr>
+      </w:pPr>
+    </w:p>
+    <w:p>
+      <w:pPr>
+        <w:tabs>
+          <w:tab w:val="left" w:pos="567"/>
+          <w:tab w:val="left" w:pos="1134"/>
+          <w:tab w:val="left" w:pos="1701"/>
+          <w:tab w:val="left" w:pos="2268"/>
+        </w:tabs>
+        <w:spacing w:before="60" w:after="60"/>
+        <w:rPr>
+          <w:rFonts w:cs="Arial"/>
+          <w:b/>
+          <w:bCs/>
+          <w:sz w:val="18"/>
+          <w:szCs w:val="18"/>
+          <w:lang w:val="fr-CA"/>
+        </w:rPr>
+      </w:pPr>
+      <w:r>
+        <w:rPr>
+          <w:rFonts w:cs="Arial"/>
+          <w:b/>
+          <w:bCs/>
+          <w:sz w:val="18"/>
+          <w:szCs w:val="18"/>
+          <w:lang w:val="fr-CA"/>
+        </w:rPr>
+        <w:t>11:12:14 – GIT COMMIT</w:t>
+      </w:r>
     </w:p>
     <w:p>
       <w:pPr>

</xml_diff>